<commit_message>
Adding Notes Exports of All Modules
Each module has been exported and formatted.

The intructor notes have been marked as hidden
The font sizes and styles have set correctly
Verified that no empty pages have made way into the document
Fixed a number of typos in the material and some in the source material
Creating headings for each section
</commit_message>
<xml_diff>
--- a/04-chef-client.docx
+++ b/04-chef-client.docx
@@ -4,19 +4,16 @@
   <w:body>
     <w:p>
       <w:pPr>
-        <w:pStyle w:val="Heading2"/>
-      </w:pPr>
-      <w:r>
-        <w:t xml:space="preserve">4: </w:t>
-      </w:r>
-      <w:r>
-        <w:t>Chef Client</w:t>
-      </w:r>
-    </w:p>
-    <w:p/>
-    <w:p>
-      <w:r>
-        <w:object w:dxaOrig="12771" w:dyaOrig="7200">
+        <w:pStyle w:val="Heading1"/>
+      </w:pPr>
+      <w:r>
+        <w:t>4: Chef-Client</w:t>
+      </w:r>
+    </w:p>
+    <w:p/>
+    <w:p>
+      <w:r>
+        <w:object w:dxaOrig="12804" w:dyaOrig="7188">
           <v:shapetype id="_x0000_t75" coordsize="21600,21600" o:spt="75" o:preferrelative="t" path="m@4@5l@4@11@9@11@9@5xe" filled="f" stroked="f">
             <v:stroke joinstyle="miter"/>
             <v:formulas>
@@ -36,16 +33,17 @@
             <v:path o:extrusionok="f" gradientshapeok="t" o:connecttype="rect"/>
             <o:lock v:ext="edit" aspectratio="t"/>
           </v:shapetype>
-          <v:shape id="_x0000_i1025" type="#_x0000_t75" style="width:478.95pt;height:270.45pt" o:ole="">
-            <v:imagedata r:id="rId7" o:title=""/>
+          <v:shape id="_x0000_i1025" type="#_x0000_t75" style="width:480pt;height:269.25pt" o:ole="" o:bordertopcolor="this" o:borderleftcolor="this" o:borderbottomcolor="this" o:borderrightcolor="this">
+            <v:imagedata r:id="rId4" o:title=""/>
             <w10:bordertop type="single" width="4" shadow="t"/>
             <w10:borderleft type="single" width="4" shadow="t"/>
             <w10:borderbottom type="single" width="4" shadow="t"/>
             <w10:borderright type="single" width="4" shadow="t"/>
           </v:shape>
-          <o:OLEObject Type="Link" ProgID="PowerPoint.Slide.8" ShapeID="_x0000_i1025" DrawAspect="Content" r:id="rId8" UpdateMode="Always">
+          <o:OLEObject Type="Link" ProgID="PowerPoint.Slide.8" ShapeID="_x0000_i1025" DrawAspect="Content" r:id="rId5" UpdateMode="Always">
             <o:LinkType>EnhancedMetaFile</o:LinkType>
             <o:LockedField>false</o:LockedField>
+            <o:FieldCodes>\* MERGEFORMAT</o:FieldCodes>
           </o:OLEObject>
         </w:object>
       </w:r>
@@ -66,27 +64,44 @@
     <w:p/>
     <w:p>
       <w:r>
-        <w:object w:dxaOrig="12770" w:dyaOrig="7199">
-          <v:shape id="_x0000_i1026" type="#_x0000_t75" style="width:478.95pt;height:270.45pt" o:ole="">
-            <v:imagedata r:id="rId9" o:title=""/>
+        <w:object w:dxaOrig="12804" w:dyaOrig="7188">
+          <v:shape id="_x0000_i1026" type="#_x0000_t75" style="width:480pt;height:269.25pt" o:ole="" o:bordertopcolor="this" o:borderleftcolor="this" o:borderbottomcolor="this" o:borderrightcolor="this">
+            <v:imagedata r:id="rId6" o:title=""/>
             <w10:bordertop type="single" width="4" shadow="t"/>
             <w10:borderleft type="single" width="4" shadow="t"/>
             <w10:borderbottom type="single" width="4" shadow="t"/>
             <w10:borderright type="single" width="4" shadow="t"/>
           </v:shape>
-          <o:OLEObject Type="Link" ProgID="PowerPoint.Slide.8" ShapeID="_x0000_i1026" DrawAspect="Content" r:id="rId10" UpdateMode="Always">
+          <o:OLEObject Type="Link" ProgID="PowerPoint.Slide.8" ShapeID="_x0000_i1026" DrawAspect="Content" r:id="rId7" UpdateMode="Always">
             <o:LinkType>EnhancedMetaFile</o:LinkType>
             <o:LockedField>false</o:LockedField>
+            <o:FieldCodes>\* MERGEFORMAT</o:FieldCodes>
           </o:OLEObject>
         </w:object>
       </w:r>
     </w:p>
-    <w:p>
-      <w:r>
-        <w:t>In this module you will learn how to use the 'chef-client' command to apply recipes, include a recipe within another recipe and update a cookbook.</w:t>
-      </w:r>
-    </w:p>
-    <w:p/>
+    <w:p/>
+    <w:p>
+      <w:pPr>
+        <w:rPr>
+          <w:rFonts w:hAnsi="Times New Roman" w:cs="Arial"/>
+        </w:rPr>
+      </w:pPr>
+      <w:r>
+        <w:rPr>
+          <w:rFonts w:hAnsi="Times New Roman" w:cs="Arial"/>
+        </w:rPr>
+        <w:t>In this module you will learn how to use the 'chef-client' command to apply recipes, and include a recipe within another recipe.</w:t>
+      </w:r>
+    </w:p>
+    <w:p>
+      <w:pPr>
+        <w:rPr>
+          <w:rFonts w:cs="Arial"/>
+          <w:kern w:val="0"/>
+        </w:rPr>
+      </w:pPr>
+    </w:p>
     <w:p/>
     <w:p>
       <w:r>
@@ -102,34 +117,58 @@
     <w:p/>
     <w:p>
       <w:r>
-        <w:object w:dxaOrig="12770" w:dyaOrig="7199">
-          <v:shape id="_x0000_i1027" type="#_x0000_t75" style="width:478.95pt;height:270.45pt" o:ole="">
-            <v:imagedata r:id="rId11" o:title=""/>
+        <w:object w:dxaOrig="12804" w:dyaOrig="7188">
+          <v:shape id="_x0000_i1027" type="#_x0000_t75" style="width:480pt;height:269.25pt" o:ole="" o:bordertopcolor="this" o:borderleftcolor="this" o:borderbottomcolor="this" o:borderrightcolor="this">
+            <v:imagedata r:id="rId8" o:title=""/>
             <w10:bordertop type="single" width="4" shadow="t"/>
             <w10:borderleft type="single" width="4" shadow="t"/>
             <w10:borderbottom type="single" width="4" shadow="t"/>
             <w10:borderright type="single" width="4" shadow="t"/>
           </v:shape>
-          <o:OLEObject Type="Link" ProgID="PowerPoint.Slide.8" ShapeID="_x0000_i1027" DrawAspect="Content" r:id="rId12" UpdateMode="Always">
+          <o:OLEObject Type="Link" ProgID="PowerPoint.Slide.8" ShapeID="_x0000_i1027" DrawAspect="Content" r:id="rId9" UpdateMode="Always">
             <o:LinkType>EnhancedMetaFile</o:LinkType>
             <o:LockedField>false</o:LockedField>
+            <o:FieldCodes>\* MERGEFORMAT</o:FieldCodes>
           </o:OLEObject>
         </w:object>
       </w:r>
     </w:p>
     <w:p/>
     <w:p>
-      <w:r>
-        <w:t xml:space="preserve">'chef-apply' is valuable tool for exploring resources within recipes without having to wrestle with all the folders and files associated with cookbooks. For the remainder of the modules we will not return to using 'chef-apply'. </w:t>
-      </w:r>
-    </w:p>
-    <w:p/>
-    <w:p>
-      <w:r>
-        <w:t>In the future you will most likely be using 'chef-client'. You may return to 'chef-apply' in your adventures when you find yourself wanting to test out an idea for a new recipe on a new platform or platform version. The speed of the tool is valuable.</w:t>
-      </w:r>
-    </w:p>
-    <w:p/>
+      <w:pPr>
+        <w:rPr>
+          <w:rFonts w:hAnsi="Times New Roman" w:cs="Arial"/>
+        </w:rPr>
+      </w:pPr>
+      <w:r>
+        <w:rPr>
+          <w:rFonts w:hAnsi="Times New Roman" w:cs="Arial"/>
+        </w:rPr>
+        <w:t>'</w:t>
+      </w:r>
+      <w:proofErr w:type="gramStart"/>
+      <w:r>
+        <w:rPr>
+          <w:rFonts w:hAnsi="Times New Roman" w:cs="Arial"/>
+        </w:rPr>
+        <w:t>chef-</w:t>
+      </w:r>
+      <w:proofErr w:type="gramEnd"/>
+      <w:r>
+        <w:rPr>
+          <w:rFonts w:hAnsi="Times New Roman" w:cs="Arial"/>
+        </w:rPr>
+        <w:t>apply' is valuable tool for exploring resources within recipes without having to wrestle with all the folders and files associated with cookbooks. For the remainder of the modules we will not return to using 'chef-apply'. In the future you will most likely be using 'chef-client'. You may return to 'chef-apply' in your adventures when you find yourself wanting to test out an idea for a new recipe on a new platform or platform version. The speed of the tool is valuable.</w:t>
+      </w:r>
+    </w:p>
+    <w:p>
+      <w:pPr>
+        <w:rPr>
+          <w:rFonts w:cs="Arial"/>
+          <w:kern w:val="0"/>
+        </w:rPr>
+      </w:pPr>
+    </w:p>
     <w:p/>
     <w:p>
       <w:r>
@@ -145,40 +184,90 @@
     <w:p/>
     <w:p>
       <w:r>
-        <w:object w:dxaOrig="12770" w:dyaOrig="7199">
-          <v:shape id="_x0000_i1028" type="#_x0000_t75" style="width:478.95pt;height:270.45pt" o:ole="">
-            <v:imagedata r:id="rId13" o:title=""/>
+        <w:object w:dxaOrig="12804" w:dyaOrig="7188">
+          <v:shape id="_x0000_i1028" type="#_x0000_t75" style="width:480pt;height:269.25pt" o:ole="" o:bordertopcolor="this" o:borderleftcolor="this" o:borderbottomcolor="this" o:borderrightcolor="this">
+            <v:imagedata r:id="rId10" o:title=""/>
             <w10:bordertop type="single" width="4" shadow="t"/>
             <w10:borderleft type="single" width="4" shadow="t"/>
             <w10:borderbottom type="single" width="4" shadow="t"/>
             <w10:borderright type="single" width="4" shadow="t"/>
           </v:shape>
-          <o:OLEObject Type="Link" ProgID="PowerPoint.Slide.8" ShapeID="_x0000_i1028" DrawAspect="Content" r:id="rId14" UpdateMode="Always">
+          <o:OLEObject Type="Link" ProgID="PowerPoint.Slide.8" ShapeID="_x0000_i1028" DrawAspect="Content" r:id="rId11" UpdateMode="Always">
             <o:LinkType>EnhancedMetaFile</o:LinkType>
             <o:LockedField>false</o:LockedField>
+            <o:FieldCodes>\* MERGEFORMAT</o:FieldCodes>
           </o:OLEObject>
         </w:object>
       </w:r>
     </w:p>
     <w:p/>
     <w:p>
-      <w:r>
-        <w:t>In the ChefDK, we package another tool that is called 'chef-client'.</w:t>
-      </w:r>
-    </w:p>
-    <w:p/>
-    <w:p>
-      <w:r>
+      <w:pPr>
+        <w:rPr>
+          <w:rFonts w:hAnsi="Times New Roman" w:cs="Arial"/>
+        </w:rPr>
+      </w:pPr>
+      <w:r>
+        <w:rPr>
+          <w:rFonts w:hAnsi="Times New Roman" w:cs="Arial"/>
+        </w:rPr>
+        <w:t>In the Chef Development Kit (</w:t>
+      </w:r>
+      <w:proofErr w:type="spellStart"/>
+      <w:r>
+        <w:rPr>
+          <w:rFonts w:hAnsi="Times New Roman" w:cs="Arial"/>
+        </w:rPr>
+        <w:t>ChefDK</w:t>
+      </w:r>
+      <w:proofErr w:type="spellEnd"/>
+      <w:r>
+        <w:rPr>
+          <w:rFonts w:hAnsi="Times New Roman" w:cs="Arial"/>
+        </w:rPr>
+        <w:t>), we package another tool that is called 'chef-client'.</w:t>
+      </w:r>
+    </w:p>
+    <w:p>
+      <w:pPr>
+        <w:rPr>
+          <w:rFonts w:hAnsi="Times New Roman" w:cs="Arial"/>
+        </w:rPr>
+      </w:pPr>
+    </w:p>
+    <w:p>
+      <w:pPr>
+        <w:rPr>
+          <w:rFonts w:hAnsi="Times New Roman" w:cs="Arial"/>
+        </w:rPr>
+      </w:pPr>
+      <w:r>
+        <w:rPr>
+          <w:rFonts w:hAnsi="Times New Roman" w:cs="Arial"/>
+        </w:rPr>
         <w:t xml:space="preserve">'chef-client' is a command-line application that can be used to apply a recipe or multiple recipes. It also has the ability to communicate with a Chef server </w:t>
       </w:r>
       <w:r>
+        <w:rPr>
+          <w:rFonts w:hAnsi="Times New Roman" w:cs="Arial"/>
+        </w:rPr>
         <w:t>–</w:t>
       </w:r>
       <w:r>
+        <w:rPr>
+          <w:rFonts w:hAnsi="Times New Roman" w:cs="Arial"/>
+        </w:rPr>
         <w:t xml:space="preserve"> a concept we will talk about in another section. For now think of the Chef Server as a central, artifact repository where we will later store our cookbooks.</w:t>
       </w:r>
     </w:p>
-    <w:p/>
+    <w:p>
+      <w:pPr>
+        <w:rPr>
+          <w:rFonts w:cs="Arial"/>
+          <w:kern w:val="0"/>
+        </w:rPr>
+      </w:pPr>
+    </w:p>
     <w:p/>
     <w:p>
       <w:r>
@@ -194,44 +283,87 @@
     <w:p/>
     <w:p>
       <w:r>
-        <w:object w:dxaOrig="12770" w:dyaOrig="7199">
-          <v:shape id="_x0000_i1029" type="#_x0000_t75" style="width:478.95pt;height:270.45pt" o:ole="">
-            <v:imagedata r:id="rId15" o:title=""/>
+        <w:object w:dxaOrig="12804" w:dyaOrig="7188">
+          <v:shape id="_x0000_i1029" type="#_x0000_t75" style="width:480pt;height:269.25pt" o:ole="" o:bordertopcolor="this" o:borderleftcolor="this" o:borderbottomcolor="this" o:borderrightcolor="this">
+            <v:imagedata r:id="rId12" o:title=""/>
             <w10:bordertop type="single" width="4" shadow="t"/>
             <w10:borderleft type="single" width="4" shadow="t"/>
             <w10:borderbottom type="single" width="4" shadow="t"/>
             <w10:borderright type="single" width="4" shadow="t"/>
           </v:shape>
-          <o:OLEObject Type="Link" ProgID="PowerPoint.Slide.8" ShapeID="_x0000_i1029" DrawAspect="Content" r:id="rId16" UpdateMode="Always">
+          <o:OLEObject Type="Link" ProgID="PowerPoint.Slide.8" ShapeID="_x0000_i1029" DrawAspect="Content" r:id="rId13" UpdateMode="Always">
             <o:LinkType>EnhancedMetaFile</o:LinkType>
             <o:LockedField>false</o:LockedField>
+            <o:FieldCodes>\* MERGEFORMAT</o:FieldCodes>
           </o:OLEObject>
         </w:object>
       </w:r>
     </w:p>
     <w:p/>
     <w:p>
-      <w:r>
-        <w:t>Here is an example of using 'chef-client' to locally apply the a run list of recipes. In this case we are applying one recipe and that is the setup recipe within our workstation cookbook.</w:t>
-      </w:r>
-    </w:p>
-    <w:p/>
-    <w:p>
-      <w:pPr>
-        <w:rPr>
-          <w:rFonts w:hAnsi="Arial"/>
-          <w:vanish/>
-        </w:rPr>
-      </w:pPr>
-      <w:r>
-        <w:rPr>
-          <w:rFonts w:hAnsi="Arial"/>
-          <w:vanish/>
-        </w:rPr>
+      <w:pPr>
+        <w:rPr>
+          <w:rFonts w:hAnsi="Times New Roman" w:cs="Arial"/>
+        </w:rPr>
+      </w:pPr>
+      <w:r>
+        <w:rPr>
+          <w:rFonts w:hAnsi="Times New Roman" w:cs="Arial"/>
+        </w:rPr>
+        <w:t xml:space="preserve">Here is an example of using 'chef-client' to locally apply </w:t>
+      </w:r>
+      <w:proofErr w:type="gramStart"/>
+      <w:r>
+        <w:rPr>
+          <w:rFonts w:hAnsi="Times New Roman" w:cs="Arial"/>
+        </w:rPr>
+        <w:t>the a</w:t>
+      </w:r>
+      <w:proofErr w:type="gramEnd"/>
+      <w:r>
+        <w:rPr>
+          <w:rFonts w:hAnsi="Times New Roman" w:cs="Arial"/>
+        </w:rPr>
+        <w:t xml:space="preserve"> run list of recipes. In this case we are applying one recipe and that is the disable-</w:t>
+      </w:r>
+      <w:proofErr w:type="spellStart"/>
+      <w:r>
+        <w:rPr>
+          <w:rFonts w:hAnsi="Times New Roman" w:cs="Arial"/>
+        </w:rPr>
+        <w:t>uac</w:t>
+      </w:r>
+      <w:proofErr w:type="spellEnd"/>
+      <w:r>
+        <w:rPr>
+          <w:rFonts w:hAnsi="Times New Roman" w:cs="Arial"/>
+        </w:rPr>
+        <w:t xml:space="preserve"> recipe within our workstation cookbook.</w:t>
+      </w:r>
+    </w:p>
+    <w:p>
+      <w:pPr>
+        <w:rPr>
+          <w:rFonts w:hAnsi="Times New Roman" w:cs="Arial"/>
+        </w:rPr>
+      </w:pPr>
+    </w:p>
+    <w:p>
+      <w:pPr>
+        <w:pStyle w:val="NoSpacing"/>
+      </w:pPr>
+      <w:r>
         <w:t>Instructor Note: These commands if executed by a learner at this point will not work. These are being displayed solely as demonstration.</w:t>
       </w:r>
     </w:p>
-    <w:p/>
+    <w:p>
+      <w:pPr>
+        <w:rPr>
+          <w:rFonts w:cs="Arial"/>
+          <w:kern w:val="0"/>
+        </w:rPr>
+      </w:pPr>
+    </w:p>
     <w:p/>
     <w:p>
       <w:r>
@@ -247,28 +379,58 @@
     <w:p/>
     <w:p>
       <w:r>
-        <w:object w:dxaOrig="12770" w:dyaOrig="7199">
-          <v:shape id="_x0000_i1030" type="#_x0000_t75" style="width:478.95pt;height:270.45pt" o:ole="">
-            <v:imagedata r:id="rId17" o:title=""/>
+        <w:object w:dxaOrig="12804" w:dyaOrig="7188">
+          <v:shape id="_x0000_i1030" type="#_x0000_t75" style="width:480pt;height:269.25pt" o:ole="" o:bordertopcolor="this" o:borderleftcolor="this" o:borderbottomcolor="this" o:borderrightcolor="this">
+            <v:imagedata r:id="rId14" o:title=""/>
             <w10:bordertop type="single" width="4" shadow="t"/>
             <w10:borderleft type="single" width="4" shadow="t"/>
             <w10:borderbottom type="single" width="4" shadow="t"/>
             <w10:borderright type="single" width="4" shadow="t"/>
           </v:shape>
-          <o:OLEObject Type="Link" ProgID="PowerPoint.Slide.8" ShapeID="_x0000_i1030" DrawAspect="Content" r:id="rId18" UpdateMode="Always">
+          <o:OLEObject Type="Link" ProgID="PowerPoint.Slide.8" ShapeID="_x0000_i1030" DrawAspect="Content" r:id="rId15" UpdateMode="Always">
             <o:LinkType>EnhancedMetaFile</o:LinkType>
             <o:LockedField>false</o:LockedField>
+            <o:FieldCodes>\* MERGEFORMAT</o:FieldCodes>
           </o:OLEObject>
         </w:object>
       </w:r>
     </w:p>
     <w:p/>
     <w:p>
-      <w:r>
-        <w:t>Here is an example of using 'chef-client' to locally apply the server recipe within our apache cookbook.</w:t>
-      </w:r>
-    </w:p>
-    <w:p/>
+      <w:pPr>
+        <w:rPr>
+          <w:rFonts w:hAnsi="Times New Roman" w:cs="Arial"/>
+        </w:rPr>
+      </w:pPr>
+      <w:r>
+        <w:rPr>
+          <w:rFonts w:hAnsi="Times New Roman" w:cs="Arial"/>
+        </w:rPr>
+        <w:t xml:space="preserve">Here is an example of using 'chef-client' to locally apply the server recipe within our </w:t>
+      </w:r>
+      <w:proofErr w:type="spellStart"/>
+      <w:r>
+        <w:rPr>
+          <w:rFonts w:hAnsi="Times New Roman" w:cs="Arial"/>
+        </w:rPr>
+        <w:t>iis</w:t>
+      </w:r>
+      <w:proofErr w:type="spellEnd"/>
+      <w:r>
+        <w:rPr>
+          <w:rFonts w:hAnsi="Times New Roman" w:cs="Arial"/>
+        </w:rPr>
+        <w:t>-demo cookbook.</w:t>
+      </w:r>
+    </w:p>
+    <w:p>
+      <w:pPr>
+        <w:rPr>
+          <w:rFonts w:cs="Arial"/>
+          <w:kern w:val="0"/>
+        </w:rPr>
+      </w:pPr>
+    </w:p>
     <w:p/>
     <w:p>
       <w:r>
@@ -284,67 +446,92 @@
     <w:p/>
     <w:p>
       <w:r>
-        <w:object w:dxaOrig="12770" w:dyaOrig="7199">
-          <v:shape id="_x0000_i1031" type="#_x0000_t75" style="width:478.95pt;height:270.45pt" o:ole="">
-            <v:imagedata r:id="rId19" o:title=""/>
+        <w:object w:dxaOrig="12804" w:dyaOrig="7188">
+          <v:shape id="_x0000_i1031" type="#_x0000_t75" style="width:480pt;height:269.25pt" o:ole="" o:bordertopcolor="this" o:borderleftcolor="this" o:borderbottomcolor="this" o:borderrightcolor="this">
+            <v:imagedata r:id="rId16" o:title=""/>
             <w10:bordertop type="single" width="4" shadow="t"/>
             <w10:borderleft type="single" width="4" shadow="t"/>
             <w10:borderbottom type="single" width="4" shadow="t"/>
             <w10:borderright type="single" width="4" shadow="t"/>
           </v:shape>
-          <o:OLEObject Type="Link" ProgID="PowerPoint.Slide.8" ShapeID="_x0000_i1031" DrawAspect="Content" r:id="rId20" UpdateMode="Always">
+          <o:OLEObject Type="Link" ProgID="PowerPoint.Slide.8" ShapeID="_x0000_i1031" DrawAspect="Content" r:id="rId17" UpdateMode="Always">
             <o:LinkType>EnhancedMetaFile</o:LinkType>
             <o:LockedField>false</o:LockedField>
+            <o:FieldCodes>\* MERGEFORMAT</o:FieldCodes>
           </o:OLEObject>
         </w:object>
       </w:r>
     </w:p>
     <w:p/>
     <w:p>
-      <w:r>
-        <w:t>Here is an example of using 'chef-client' to locally apply two recipes -- the setup recipe from the workstation cookbook and the server recipe within our apache cookbook.</w:t>
-      </w:r>
-    </w:p>
-    <w:p/>
-    <w:p>
-      <w:pPr>
-        <w:rPr>
-          <w:rFonts w:hAnsi="Arial"/>
-          <w:vanish/>
-        </w:rPr>
-      </w:pPr>
-      <w:r>
-        <w:rPr>
-          <w:rFonts w:hAnsi="Arial"/>
-          <w:vanish/>
-        </w:rPr>
-        <w:t>Instructor Note: The command given here includes the backslash '\'. That allows you to specify multiple lines within a terminal. Because of the character limitation of slides it is included to make the command more clear to the learner.</w:t>
-      </w:r>
-    </w:p>
-    <w:p>
-      <w:pPr>
-        <w:rPr>
-          <w:rFonts w:hAnsi="Arial"/>
-          <w:vanish/>
-        </w:rPr>
-      </w:pPr>
-    </w:p>
-    <w:p>
-      <w:pPr>
-        <w:rPr>
-          <w:rFonts w:hAnsi="Arial"/>
-          <w:vanish/>
-        </w:rPr>
-      </w:pPr>
-      <w:r>
-        <w:rPr>
-          <w:rFonts w:hAnsi="Arial"/>
-          <w:vanish/>
-        </w:rPr>
-        <w:t>Instructor Note: It is important to note that when specifying a run list, recipes defined within it that are separated with a comma should NOT have a space after the comma or it will create an error.</w:t>
-      </w:r>
-    </w:p>
-    <w:p/>
+      <w:pPr>
+        <w:rPr>
+          <w:rFonts w:hAnsi="Times New Roman" w:cs="Arial"/>
+        </w:rPr>
+      </w:pPr>
+      <w:r>
+        <w:rPr>
+          <w:rFonts w:hAnsi="Times New Roman" w:cs="Arial"/>
+        </w:rPr>
+        <w:t>Here is an example of using 'chef-client' to locally apply two recipes -- the disable-</w:t>
+      </w:r>
+      <w:proofErr w:type="spellStart"/>
+      <w:r>
+        <w:rPr>
+          <w:rFonts w:hAnsi="Times New Roman" w:cs="Arial"/>
+        </w:rPr>
+        <w:t>uac</w:t>
+      </w:r>
+      <w:proofErr w:type="spellEnd"/>
+      <w:r>
+        <w:rPr>
+          <w:rFonts w:hAnsi="Times New Roman" w:cs="Arial"/>
+        </w:rPr>
+        <w:t xml:space="preserve"> recipe from the workstation cookbook and the server recipe within our </w:t>
+      </w:r>
+      <w:proofErr w:type="spellStart"/>
+      <w:r>
+        <w:rPr>
+          <w:rFonts w:hAnsi="Times New Roman" w:cs="Arial"/>
+        </w:rPr>
+        <w:t>iis</w:t>
+      </w:r>
+      <w:proofErr w:type="spellEnd"/>
+      <w:r>
+        <w:rPr>
+          <w:rFonts w:hAnsi="Times New Roman" w:cs="Arial"/>
+        </w:rPr>
+        <w:t>-demo cookbook.</w:t>
+      </w:r>
+    </w:p>
+    <w:p>
+      <w:pPr>
+        <w:rPr>
+          <w:rFonts w:hAnsi="Times New Roman" w:cs="Arial"/>
+        </w:rPr>
+      </w:pPr>
+    </w:p>
+    <w:p>
+      <w:pPr>
+        <w:rPr>
+          <w:rFonts w:hAnsi="Times New Roman" w:cs="Arial"/>
+        </w:rPr>
+      </w:pPr>
+      <w:r>
+        <w:rPr>
+          <w:rFonts w:hAnsi="Times New Roman" w:cs="Arial"/>
+        </w:rPr>
+        <w:t>It is important to note that when specifying a run list, recipes defined within it that are separated with a comma should NOT have a space after the comma or it will create an error.</w:t>
+      </w:r>
+    </w:p>
+    <w:p>
+      <w:pPr>
+        <w:rPr>
+          <w:rFonts w:cs="Arial"/>
+          <w:kern w:val="0"/>
+        </w:rPr>
+      </w:pPr>
+    </w:p>
     <w:p/>
     <w:p>
       <w:r>
@@ -360,28 +547,44 @@
     <w:p/>
     <w:p>
       <w:r>
-        <w:object w:dxaOrig="12770" w:dyaOrig="7199">
-          <v:shape id="_x0000_i1032" type="#_x0000_t75" style="width:478.95pt;height:270.45pt" o:ole="">
-            <v:imagedata r:id="rId21" o:title=""/>
+        <w:object w:dxaOrig="12804" w:dyaOrig="7188">
+          <v:shape id="_x0000_i1032" type="#_x0000_t75" style="width:480pt;height:269.25pt" o:ole="" o:bordertopcolor="this" o:borderleftcolor="this" o:borderbottomcolor="this" o:borderrightcolor="this">
+            <v:imagedata r:id="rId18" o:title=""/>
             <w10:bordertop type="single" width="4" shadow="t"/>
             <w10:borderleft type="single" width="4" shadow="t"/>
             <w10:borderbottom type="single" width="4" shadow="t"/>
             <w10:borderright type="single" width="4" shadow="t"/>
           </v:shape>
-          <o:OLEObject Type="Link" ProgID="PowerPoint.Slide.8" ShapeID="_x0000_i1032" DrawAspect="Content" r:id="rId22" UpdateMode="Always">
+          <o:OLEObject Type="Link" ProgID="PowerPoint.Slide.8" ShapeID="_x0000_i1032" DrawAspect="Content" r:id="rId19" UpdateMode="Always">
             <o:LinkType>EnhancedMetaFile</o:LinkType>
             <o:LockedField>false</o:LockedField>
+            <o:FieldCodes>\* MERGEFORMAT</o:FieldCodes>
           </o:OLEObject>
         </w:object>
       </w:r>
     </w:p>
     <w:p/>
     <w:p>
-      <w:r>
+      <w:pPr>
+        <w:rPr>
+          <w:rFonts w:hAnsi="Times New Roman" w:cs="Arial"/>
+        </w:rPr>
+      </w:pPr>
+      <w:r>
+        <w:rPr>
+          <w:rFonts w:hAnsi="Times New Roman" w:cs="Arial"/>
+        </w:rPr>
         <w:t>Applying recipes with 'chef-client' is different than 'chef-apply' and that is because chef-client's default behavior is to communicate with a Chef server. So we use the '--local-mode' flag to ask 'chef-client' to look for the cookbooks locally.</w:t>
       </w:r>
     </w:p>
-    <w:p/>
+    <w:p>
+      <w:pPr>
+        <w:rPr>
+          <w:rFonts w:cs="Arial"/>
+          <w:kern w:val="0"/>
+        </w:rPr>
+      </w:pPr>
+    </w:p>
     <w:p/>
     <w:p>
       <w:r>
@@ -397,56 +600,117 @@
     <w:p/>
     <w:p>
       <w:r>
-        <w:object w:dxaOrig="12770" w:dyaOrig="7199">
-          <v:shape id="_x0000_i1033" type="#_x0000_t75" style="width:478.95pt;height:270.45pt" o:ole="">
-            <v:imagedata r:id="rId23" o:title=""/>
+        <w:object w:dxaOrig="12804" w:dyaOrig="7188">
+          <v:shape id="_x0000_i1033" type="#_x0000_t75" style="width:480pt;height:269.25pt" o:ole="" o:bordertopcolor="this" o:borderleftcolor="this" o:borderbottomcolor="this" o:borderrightcolor="this">
+            <v:imagedata r:id="rId20" o:title=""/>
             <w10:bordertop type="single" width="4" shadow="t"/>
             <w10:borderleft type="single" width="4" shadow="t"/>
             <w10:borderbottom type="single" width="4" shadow="t"/>
             <w10:borderright type="single" width="4" shadow="t"/>
           </v:shape>
-          <o:OLEObject Type="Link" ProgID="PowerPoint.Slide.8" ShapeID="_x0000_i1033" DrawAspect="Content" r:id="rId24" UpdateMode="Always">
+          <o:OLEObject Type="Link" ProgID="PowerPoint.Slide.8" ShapeID="_x0000_i1033" DrawAspect="Content" r:id="rId21" UpdateMode="Always">
             <o:LinkType>EnhancedMetaFile</o:LinkType>
             <o:LockedField>false</o:LockedField>
+            <o:FieldCodes>\* MERGEFORMAT</o:FieldCodes>
           </o:OLEObject>
         </w:object>
       </w:r>
     </w:p>
     <w:p/>
     <w:p>
-      <w:r>
+      <w:pPr>
+        <w:rPr>
+          <w:rFonts w:hAnsi="Times New Roman" w:cs="Arial"/>
+        </w:rPr>
+      </w:pPr>
+      <w:r>
+        <w:rPr>
+          <w:rFonts w:hAnsi="Times New Roman" w:cs="Arial"/>
+        </w:rPr>
         <w:t>When we apply a recipe with 'chef-client', we define a run list. This is an ordered list of recipes that we want to apply to the system. When you define a recipe from a cookbook on the run list, there is a particular convention:</w:t>
       </w:r>
     </w:p>
-    <w:p/>
-    <w:p>
-      <w:pPr>
-        <w:rPr>
-          <w:rFonts w:hAnsi="Arial"/>
-        </w:rPr>
-      </w:pPr>
-      <w:r>
-        <w:t>"recipe[COOKBOOK::RECIPE]</w:t>
-      </w:r>
-      <w:r>
-        <w:rPr>
-          <w:rFonts w:hAnsi="Arial"/>
+    <w:p>
+      <w:pPr>
+        <w:rPr>
+          <w:rFonts w:hAnsi="Times New Roman" w:cs="Arial"/>
+        </w:rPr>
+      </w:pPr>
+    </w:p>
+    <w:p>
+      <w:pPr>
+        <w:rPr>
+          <w:rFonts w:cs="Arial"/>
+        </w:rPr>
+      </w:pPr>
+      <w:r>
+        <w:rPr>
+          <w:rFonts w:ascii="Courier New" w:hAnsi="Times New Roman" w:cs="Courier New"/>
         </w:rPr>
         <w:t>"</w:t>
       </w:r>
-    </w:p>
-    <w:p/>
-    <w:p>
-      <w:r>
+      <w:proofErr w:type="gramStart"/>
+      <w:r>
+        <w:rPr>
+          <w:rFonts w:ascii="Courier New" w:hAnsi="Times New Roman" w:cs="Courier New"/>
+        </w:rPr>
+        <w:t>recipe[</w:t>
+      </w:r>
+      <w:proofErr w:type="gramEnd"/>
+      <w:r>
+        <w:rPr>
+          <w:rFonts w:ascii="Courier New" w:hAnsi="Times New Roman" w:cs="Courier New"/>
+        </w:rPr>
+        <w:t>COOKBOOK::RECIPE]</w:t>
+      </w:r>
+      <w:r>
+        <w:rPr>
+          <w:rFonts w:cs="Arial"/>
+        </w:rPr>
+        <w:t>"</w:t>
+      </w:r>
+    </w:p>
+    <w:p>
+      <w:pPr>
+        <w:rPr>
+          <w:rFonts w:cs="Arial"/>
+        </w:rPr>
+      </w:pPr>
+    </w:p>
+    <w:p>
+      <w:pPr>
+        <w:rPr>
+          <w:rFonts w:cs="Arial"/>
+        </w:rPr>
+      </w:pPr>
+      <w:r>
+        <w:rPr>
+          <w:rFonts w:cs="Arial"/>
+        </w:rPr>
         <w:t>COOKBOOK means the name of the Cookbook.</w:t>
       </w:r>
     </w:p>
     <w:p>
-      <w:r>
+      <w:pPr>
+        <w:rPr>
+          <w:rFonts w:cs="Arial"/>
+        </w:rPr>
+      </w:pPr>
+      <w:r>
+        <w:rPr>
+          <w:rFonts w:cs="Arial"/>
+        </w:rPr>
         <w:t>RECIPE means the name of the Recipe without the Ruby file extension.</w:t>
       </w:r>
     </w:p>
-    <w:p/>
+    <w:p>
+      <w:pPr>
+        <w:rPr>
+          <w:rFonts w:cs="Arial"/>
+          <w:kern w:val="0"/>
+        </w:rPr>
+      </w:pPr>
+    </w:p>
     <w:p/>
     <w:p>
       <w:r>
@@ -462,28 +726,44 @@
     <w:p/>
     <w:p>
       <w:r>
-        <w:object w:dxaOrig="12770" w:dyaOrig="7199">
-          <v:shape id="_x0000_i1034" type="#_x0000_t75" style="width:478.95pt;height:270.45pt" o:ole="">
-            <v:imagedata r:id="rId25" o:title=""/>
+        <w:object w:dxaOrig="12804" w:dyaOrig="7188">
+          <v:shape id="_x0000_i1034" type="#_x0000_t75" style="width:480pt;height:269.25pt" o:ole="" o:bordertopcolor="this" o:borderleftcolor="this" o:borderbottomcolor="this" o:borderrightcolor="this">
+            <v:imagedata r:id="rId22" o:title=""/>
             <w10:bordertop type="single" width="4" shadow="t"/>
             <w10:borderleft type="single" width="4" shadow="t"/>
             <w10:borderbottom type="single" width="4" shadow="t"/>
             <w10:borderright type="single" width="4" shadow="t"/>
           </v:shape>
-          <o:OLEObject Type="Link" ProgID="PowerPoint.Slide.8" ShapeID="_x0000_i1034" DrawAspect="Content" r:id="rId26" UpdateMode="Always">
+          <o:OLEObject Type="Link" ProgID="PowerPoint.Slide.8" ShapeID="_x0000_i1034" DrawAspect="Content" r:id="rId23" UpdateMode="Always">
             <o:LinkType>EnhancedMetaFile</o:LinkType>
             <o:LockedField>false</o:LockedField>
+            <o:FieldCodes>\* MERGEFORMAT</o:FieldCodes>
           </o:OLEObject>
         </w:object>
       </w:r>
     </w:p>
     <w:p/>
     <w:p>
-      <w:r>
+      <w:pPr>
+        <w:rPr>
+          <w:rFonts w:hAnsi="Times New Roman" w:cs="Arial"/>
+        </w:rPr>
+      </w:pPr>
+      <w:r>
+        <w:rPr>
+          <w:rFonts w:hAnsi="Times New Roman" w:cs="Arial"/>
+        </w:rPr>
         <w:t>Before you start applying cookbooks through 'chef-client', make sure you are in your home directory.</w:t>
       </w:r>
     </w:p>
-    <w:p/>
+    <w:p>
+      <w:pPr>
+        <w:rPr>
+          <w:rFonts w:cs="Arial"/>
+          <w:kern w:val="0"/>
+        </w:rPr>
+      </w:pPr>
+    </w:p>
     <w:p/>
     <w:p>
       <w:r>
@@ -499,85 +779,172 @@
     <w:p/>
     <w:p>
       <w:r>
-        <w:object w:dxaOrig="12770" w:dyaOrig="7199">
-          <v:shape id="_x0000_i1035" type="#_x0000_t75" style="width:478.95pt;height:270.45pt" o:ole="">
-            <v:imagedata r:id="rId27" o:title=""/>
+        <w:object w:dxaOrig="12804" w:dyaOrig="7188">
+          <v:shape id="_x0000_i1035" type="#_x0000_t75" style="width:480pt;height:269.25pt" o:ole="" o:bordertopcolor="this" o:borderleftcolor="this" o:borderbottomcolor="this" o:borderrightcolor="this">
+            <v:imagedata r:id="rId24" o:title=""/>
             <w10:bordertop type="single" width="4" shadow="t"/>
             <w10:borderleft type="single" width="4" shadow="t"/>
             <w10:borderbottom type="single" width="4" shadow="t"/>
             <w10:borderright type="single" width="4" shadow="t"/>
           </v:shape>
-          <o:OLEObject Type="Link" ProgID="PowerPoint.Slide.8" ShapeID="_x0000_i1035" DrawAspect="Content" r:id="rId28" UpdateMode="Always">
+          <o:OLEObject Type="Link" ProgID="PowerPoint.Slide.8" ShapeID="_x0000_i1035" DrawAspect="Content" r:id="rId25" UpdateMode="Always">
             <o:LinkType>EnhancedMetaFile</o:LinkType>
             <o:LockedField>false</o:LockedField>
+            <o:FieldCodes>\* MERGEFORMAT</o:FieldCodes>
           </o:OLEObject>
         </w:object>
       </w:r>
     </w:p>
-    <w:p/>
-    <w:p>
-      <w:r>
-        <w:t>Try applying our server recipe from the apache cookbook using `chef-client` in local mode.</w:t>
-      </w:r>
-    </w:p>
-    <w:p/>
-    <w:p>
-      <w:r>
-        <w:t xml:space="preserve">Upon execution you unfortunately are presented with an error. </w:t>
-      </w:r>
-    </w:p>
-    <w:p/>
-    <w:p>
-      <w:r>
-        <w:t>When executed we find that `chef-client` has an additional requirement. `chef-client` expects our cookbooks to be maintained in a directory named 'cookbooks'.</w:t>
-      </w:r>
-    </w:p>
-    <w:p/>
-    <w:p>
-      <w:r>
-        <w:t>That seems simple enough to accommodate and a good way to start organizing the cookbooks that we are creating.</w:t>
-      </w:r>
-    </w:p>
-    <w:p/>
-    <w:p>
-      <w:pPr>
-        <w:rPr>
-          <w:rFonts w:hAnsi="Arial"/>
-          <w:vanish/>
-        </w:rPr>
-      </w:pPr>
-      <w:r>
-        <w:rPr>
-          <w:rFonts w:hAnsi="Arial"/>
-          <w:vanish/>
-        </w:rPr>
-        <w:t>Instructor Note: This is suppose to fail. chef-client requires the cookbooks to be in a cookbooks directory. The second warning message tells the user of the application that it was unable to find a cookbooks directory.</w:t>
-      </w:r>
-    </w:p>
-    <w:p>
-      <w:pPr>
-        <w:rPr>
-          <w:rFonts w:hAnsi="Arial"/>
-          <w:vanish/>
-        </w:rPr>
-      </w:pPr>
-    </w:p>
-    <w:p>
-      <w:pPr>
-        <w:rPr>
-          <w:rFonts w:hAnsi="Arial"/>
-          <w:vanish/>
-        </w:rPr>
-      </w:pPr>
-      <w:r>
-        <w:rPr>
-          <w:rFonts w:hAnsi="Arial"/>
-          <w:vanish/>
-        </w:rPr>
-        <w:t>Instructor Note: The other warning about 'No config file found or specified on command line, using command line options' is looking for a config file at a default location, which we have not created nor we will create one at this time. There is a flag '-c' that allows you to specify a configuration file as well. But again specifying the configuration file will be automatically when the instance is bootstrapped.</w:t>
-      </w:r>
-    </w:p>
-    <w:p/>
+    <w:p>
+      <w:pPr>
+        <w:rPr>
+          <w:rFonts w:hAnsi="Times New Roman" w:cs="Arial"/>
+        </w:rPr>
+      </w:pPr>
+      <w:r>
+        <w:rPr>
+          <w:rFonts w:hAnsi="Times New Roman" w:cs="Arial"/>
+        </w:rPr>
+        <w:t xml:space="preserve">Try applying our server recipe from the </w:t>
+      </w:r>
+      <w:proofErr w:type="spellStart"/>
+      <w:r>
+        <w:rPr>
+          <w:rFonts w:hAnsi="Times New Roman" w:cs="Arial"/>
+        </w:rPr>
+        <w:t>iis</w:t>
+      </w:r>
+      <w:proofErr w:type="spellEnd"/>
+      <w:r>
+        <w:rPr>
+          <w:rFonts w:hAnsi="Times New Roman" w:cs="Arial"/>
+        </w:rPr>
+        <w:t>-demo cookbook usi</w:t>
+      </w:r>
+      <w:r>
+        <w:rPr>
+          <w:rFonts w:hAnsi="Times New Roman" w:cs="Arial"/>
+        </w:rPr>
+        <w:t>ng `chef-client` in local mode.</w:t>
+      </w:r>
+    </w:p>
+    <w:p>
+      <w:pPr>
+        <w:rPr>
+          <w:rFonts w:hAnsi="Times New Roman" w:cs="Arial"/>
+        </w:rPr>
+      </w:pPr>
+      <w:r>
+        <w:rPr>
+          <w:rFonts w:hAnsi="Times New Roman" w:cs="Arial"/>
+        </w:rPr>
+        <w:t>Upon execution you unfortunatel</w:t>
+      </w:r>
+      <w:r>
+        <w:rPr>
+          <w:rFonts w:hAnsi="Times New Roman" w:cs="Arial"/>
+        </w:rPr>
+        <w:t xml:space="preserve">y are presented with an error. </w:t>
+      </w:r>
+    </w:p>
+    <w:p>
+      <w:pPr>
+        <w:rPr>
+          <w:rFonts w:hAnsi="Times New Roman" w:cs="Arial"/>
+        </w:rPr>
+      </w:pPr>
+      <w:r>
+        <w:rPr>
+          <w:rFonts w:hAnsi="Times New Roman" w:cs="Arial"/>
+        </w:rPr>
+        <w:t>When executed we find that `chef-client` has an additional requirement. `</w:t>
+      </w:r>
+      <w:proofErr w:type="gramStart"/>
+      <w:r>
+        <w:rPr>
+          <w:rFonts w:hAnsi="Times New Roman" w:cs="Arial"/>
+        </w:rPr>
+        <w:t>chef-client</w:t>
+      </w:r>
+      <w:proofErr w:type="gramEnd"/>
+      <w:r>
+        <w:rPr>
+          <w:rFonts w:hAnsi="Times New Roman" w:cs="Arial"/>
+        </w:rPr>
+        <w:t>` expects our cookbooks to be maintained in</w:t>
+      </w:r>
+      <w:r>
+        <w:rPr>
+          <w:rFonts w:hAnsi="Times New Roman" w:cs="Arial"/>
+        </w:rPr>
+        <w:t xml:space="preserve"> a directory named 'cookbooks'.</w:t>
+      </w:r>
+    </w:p>
+    <w:p>
+      <w:pPr>
+        <w:rPr>
+          <w:rFonts w:hAnsi="Times New Roman" w:cs="Arial"/>
+        </w:rPr>
+      </w:pPr>
+      <w:r>
+        <w:rPr>
+          <w:rFonts w:hAnsi="Times New Roman" w:cs="Arial"/>
+        </w:rPr>
+        <w:t xml:space="preserve">That seems simple enough to accommodate and a good way to start organizing the </w:t>
+      </w:r>
+      <w:r>
+        <w:rPr>
+          <w:rFonts w:hAnsi="Times New Roman" w:cs="Arial"/>
+        </w:rPr>
+        <w:t>cookbooks that we are creating.</w:t>
+      </w:r>
+    </w:p>
+    <w:p>
+      <w:pPr>
+        <w:pStyle w:val="NoSpacing"/>
+      </w:pPr>
+      <w:r>
+        <w:t xml:space="preserve">Instructor Note: This is </w:t>
+      </w:r>
+      <w:r>
+        <w:t>supposed to</w:t>
+      </w:r>
+      <w:r>
+        <w:t xml:space="preserve"> fail. </w:t>
+      </w:r>
+      <w:proofErr w:type="gramStart"/>
+      <w:r>
+        <w:t>chef-client</w:t>
+      </w:r>
+      <w:proofErr w:type="gramEnd"/>
+      <w:r>
+        <w:t xml:space="preserve"> requires the cookbooks to be in a cookbooks directory. The second warning message tells the user of the application that it was unable to find a cookbooks directory.</w:t>
+      </w:r>
+    </w:p>
+    <w:p>
+      <w:pPr>
+        <w:pStyle w:val="NoSpacing"/>
+      </w:pPr>
+      <w:r>
+        <w:t xml:space="preserve">Instructor Note: The other warning about 'No </w:t>
+      </w:r>
+      <w:proofErr w:type="spellStart"/>
+      <w:r>
+        <w:t>config</w:t>
+      </w:r>
+      <w:proofErr w:type="spellEnd"/>
+      <w:r>
+        <w:t xml:space="preserve"> file found or specified on command line, using command line options' is looking for a </w:t>
+      </w:r>
+      <w:proofErr w:type="spellStart"/>
+      <w:r>
+        <w:t>config</w:t>
+      </w:r>
+      <w:proofErr w:type="spellEnd"/>
+      <w:r>
+        <w:t xml:space="preserve"> file at a default location, which we have not created nor we will create one at this time. There is a flag '-c' that allows you to specify a configuration file as well. But again specifying the configuration file will be automatically when the instance is bootstrapped.</w:t>
+      </w:r>
+    </w:p>
     <w:p/>
     <w:p>
       <w:r>
@@ -593,28 +960,58 @@
     <w:p/>
     <w:p>
       <w:r>
-        <w:object w:dxaOrig="12770" w:dyaOrig="7199">
-          <v:shape id="_x0000_i1036" type="#_x0000_t75" style="width:478.95pt;height:270.45pt" o:ole="">
-            <v:imagedata r:id="rId29" o:title=""/>
+        <w:object w:dxaOrig="12804" w:dyaOrig="7188">
+          <v:shape id="_x0000_i1036" type="#_x0000_t75" style="width:480pt;height:269.25pt" o:ole="" o:bordertopcolor="this" o:borderleftcolor="this" o:borderbottomcolor="this" o:borderrightcolor="this">
+            <v:imagedata r:id="rId26" o:title=""/>
             <w10:bordertop type="single" width="4" shadow="t"/>
             <w10:borderleft type="single" width="4" shadow="t"/>
             <w10:borderbottom type="single" width="4" shadow="t"/>
             <w10:borderright type="single" width="4" shadow="t"/>
           </v:shape>
-          <o:OLEObject Type="Link" ProgID="PowerPoint.Slide.8" ShapeID="_x0000_i1036" DrawAspect="Content" r:id="rId30" UpdateMode="Always">
+          <o:OLEObject Type="Link" ProgID="PowerPoint.Slide.8" ShapeID="_x0000_i1036" DrawAspect="Content" r:id="rId27" UpdateMode="Always">
             <o:LinkType>EnhancedMetaFile</o:LinkType>
             <o:LockedField>false</o:LockedField>
+            <o:FieldCodes>\* MERGEFORMAT</o:FieldCodes>
           </o:OLEObject>
         </w:object>
       </w:r>
     </w:p>
     <w:p/>
     <w:p>
-      <w:r>
-        <w:t>Make a directory named 'cookbooks'. Then move the workstation cookbook and apache cookbook into the cookbooks directory.</w:t>
-      </w:r>
-    </w:p>
-    <w:p/>
+      <w:pPr>
+        <w:rPr>
+          <w:rFonts w:hAnsi="Times New Roman" w:cs="Arial"/>
+        </w:rPr>
+      </w:pPr>
+      <w:r>
+        <w:rPr>
+          <w:rFonts w:hAnsi="Times New Roman" w:cs="Arial"/>
+        </w:rPr>
+        <w:t xml:space="preserve">Make a directory named 'cookbooks'. Then move the workstation cookbook and </w:t>
+      </w:r>
+      <w:proofErr w:type="spellStart"/>
+      <w:r>
+        <w:rPr>
+          <w:rFonts w:hAnsi="Times New Roman" w:cs="Arial"/>
+        </w:rPr>
+        <w:t>iis</w:t>
+      </w:r>
+      <w:proofErr w:type="spellEnd"/>
+      <w:r>
+        <w:rPr>
+          <w:rFonts w:hAnsi="Times New Roman" w:cs="Arial"/>
+        </w:rPr>
+        <w:t>-demo cookbook into the cookbooks directory.</w:t>
+      </w:r>
+    </w:p>
+    <w:p>
+      <w:pPr>
+        <w:rPr>
+          <w:rFonts w:cs="Arial"/>
+          <w:kern w:val="0"/>
+        </w:rPr>
+      </w:pPr>
+    </w:p>
     <w:p/>
     <w:p>
       <w:r>
@@ -630,50 +1027,107 @@
     <w:p/>
     <w:p>
       <w:r>
-        <w:object w:dxaOrig="12770" w:dyaOrig="7199">
-          <v:shape id="_x0000_i1037" type="#_x0000_t75" style="width:478.95pt;height:270.45pt" o:ole="">
-            <v:imagedata r:id="rId31" o:title=""/>
+        <w:object w:dxaOrig="12804" w:dyaOrig="7188">
+          <v:shape id="_x0000_i1037" type="#_x0000_t75" style="width:480pt;height:269.25pt" o:ole="" o:bordertopcolor="this" o:borderleftcolor="this" o:borderbottomcolor="this" o:borderrightcolor="this">
+            <v:imagedata r:id="rId28" o:title=""/>
             <w10:bordertop type="single" width="4" shadow="t"/>
             <w10:borderleft type="single" width="4" shadow="t"/>
             <w10:borderbottom type="single" width="4" shadow="t"/>
             <w10:borderright type="single" width="4" shadow="t"/>
           </v:shape>
-          <o:OLEObject Type="Link" ProgID="PowerPoint.Slide.8" ShapeID="_x0000_i1037" DrawAspect="Content" r:id="rId32" UpdateMode="Always">
+          <o:OLEObject Type="Link" ProgID="PowerPoint.Slide.8" ShapeID="_x0000_i1037" DrawAspect="Content" r:id="rId29" UpdateMode="Always">
             <o:LinkType>EnhancedMetaFile</o:LinkType>
             <o:LockedField>false</o:LockedField>
+            <o:FieldCodes>\* MERGEFORMAT</o:FieldCodes>
           </o:OLEObject>
         </w:object>
       </w:r>
     </w:p>
-    <w:p/>
-    <w:p>
-      <w:r>
-        <w:t>Lets try that again--this time with all of our cookbooks in the cookbooks directory like `chef-client` expects.</w:t>
-      </w:r>
-    </w:p>
-    <w:p/>
-    <w:p>
-      <w:r>
-        <w:t>Try applying the apache cookbook's recipe named server.</w:t>
-      </w:r>
-    </w:p>
-    <w:p/>
-    <w:p>
-      <w:pPr>
-        <w:rPr>
-          <w:rFonts w:hAnsi="Arial"/>
-          <w:vanish/>
-        </w:rPr>
-      </w:pPr>
-      <w:r>
-        <w:rPr>
-          <w:rFonts w:hAnsi="Arial"/>
-          <w:vanish/>
-        </w:rPr>
+    <w:p>
+      <w:pPr>
+        <w:rPr>
+          <w:rFonts w:hAnsi="Times New Roman" w:cs="Arial"/>
+        </w:rPr>
+      </w:pPr>
+      <w:r>
+        <w:rPr>
+          <w:rFonts w:hAnsi="Times New Roman" w:cs="Arial"/>
+        </w:rPr>
+        <w:t>Let</w:t>
+      </w:r>
+      <w:r>
+        <w:rPr>
+          <w:rFonts w:hAnsi="Times New Roman" w:cs="Arial"/>
+        </w:rPr>
+        <w:t>’</w:t>
+      </w:r>
+      <w:r>
+        <w:rPr>
+          <w:rFonts w:hAnsi="Times New Roman" w:cs="Arial"/>
+        </w:rPr>
+        <w:t>s</w:t>
+      </w:r>
+      <w:r>
+        <w:rPr>
+          <w:rFonts w:hAnsi="Times New Roman" w:cs="Arial"/>
+        </w:rPr>
+        <w:t xml:space="preserve"> try that again--this time with all of our cookbooks in the cookbooks direct</w:t>
+      </w:r>
+      <w:r>
+        <w:rPr>
+          <w:rFonts w:hAnsi="Times New Roman" w:cs="Arial"/>
+        </w:rPr>
+        <w:t>ory like `chef-client` expects.</w:t>
+      </w:r>
+    </w:p>
+    <w:p>
+      <w:pPr>
+        <w:rPr>
+          <w:rFonts w:hAnsi="Times New Roman" w:cs="Arial"/>
+        </w:rPr>
+      </w:pPr>
+      <w:r>
+        <w:rPr>
+          <w:rFonts w:hAnsi="Times New Roman" w:cs="Arial"/>
+        </w:rPr>
+        <w:t xml:space="preserve">Try applying the </w:t>
+      </w:r>
+      <w:proofErr w:type="spellStart"/>
+      <w:r>
+        <w:rPr>
+          <w:rFonts w:hAnsi="Times New Roman" w:cs="Arial"/>
+        </w:rPr>
+        <w:t>iis</w:t>
+      </w:r>
+      <w:proofErr w:type="spellEnd"/>
+      <w:r>
+        <w:rPr>
+          <w:rFonts w:hAnsi="Times New Roman" w:cs="Arial"/>
+        </w:rPr>
+        <w:t>-demo cookbook's recipe named server.</w:t>
+      </w:r>
+    </w:p>
+    <w:p>
+      <w:pPr>
+        <w:pStyle w:val="NoSpacing"/>
+      </w:pPr>
+    </w:p>
+    <w:p>
+      <w:pPr>
+        <w:pStyle w:val="NoSpacing"/>
+      </w:pPr>
+      <w:r>
         <w:t>Instructor Note: The WARN messages were omitted from this output so you can see the converging resources.</w:t>
       </w:r>
     </w:p>
-    <w:p/>
+    <w:p>
+      <w:pPr>
+        <w:rPr>
+          <w:rFonts w:cs="Arial"/>
+          <w:kern w:val="0"/>
+        </w:rPr>
+      </w:pPr>
+    </w:p>
     <w:p/>
     <w:p>
       <w:r>
@@ -689,28 +1143,58 @@
     <w:p/>
     <w:p>
       <w:r>
-        <w:object w:dxaOrig="12770" w:dyaOrig="7199">
-          <v:shape id="_x0000_i1038" type="#_x0000_t75" style="width:478.95pt;height:270.45pt" o:ole="">
-            <v:imagedata r:id="rId33" o:title=""/>
+        <w:object w:dxaOrig="12804" w:dyaOrig="7188">
+          <v:shape id="_x0000_i1038" type="#_x0000_t75" style="width:480pt;height:269.25pt" o:ole="" o:bordertopcolor="this" o:borderleftcolor="this" o:borderbottomcolor="this" o:borderrightcolor="this">
+            <v:imagedata r:id="rId30" o:title=""/>
             <w10:bordertop type="single" width="4" shadow="t"/>
             <w10:borderleft type="single" width="4" shadow="t"/>
             <w10:borderbottom type="single" width="4" shadow="t"/>
             <w10:borderright type="single" width="4" shadow="t"/>
           </v:shape>
-          <o:OLEObject Type="Link" ProgID="PowerPoint.Slide.8" ShapeID="_x0000_i1038" DrawAspect="Content" r:id="rId34" UpdateMode="Always">
+          <o:OLEObject Type="Link" ProgID="PowerPoint.Slide.8" ShapeID="_x0000_i1038" DrawAspect="Content" r:id="rId31" UpdateMode="Always">
             <o:LinkType>EnhancedMetaFile</o:LinkType>
             <o:LockedField>false</o:LockedField>
+            <o:FieldCodes>\* MERGEFORMAT</o:FieldCodes>
           </o:OLEObject>
         </w:object>
       </w:r>
     </w:p>
     <w:p/>
     <w:p>
-      <w:r>
-        <w:t>Try applying the workstation cookbook's recipe named 'setup'.</w:t>
-      </w:r>
-    </w:p>
-    <w:p/>
+      <w:pPr>
+        <w:rPr>
+          <w:rFonts w:hAnsi="Times New Roman" w:cs="Arial"/>
+        </w:rPr>
+      </w:pPr>
+      <w:r>
+        <w:rPr>
+          <w:rFonts w:hAnsi="Times New Roman" w:cs="Arial"/>
+        </w:rPr>
+        <w:t>Try applying the workstation cookbook's recipe named 'disable-</w:t>
+      </w:r>
+      <w:proofErr w:type="spellStart"/>
+      <w:r>
+        <w:rPr>
+          <w:rFonts w:hAnsi="Times New Roman" w:cs="Arial"/>
+        </w:rPr>
+        <w:t>uac</w:t>
+      </w:r>
+      <w:proofErr w:type="spellEnd"/>
+      <w:r>
+        <w:rPr>
+          <w:rFonts w:hAnsi="Times New Roman" w:cs="Arial"/>
+        </w:rPr>
+        <w:t>'.</w:t>
+      </w:r>
+    </w:p>
+    <w:p>
+      <w:pPr>
+        <w:rPr>
+          <w:rFonts w:cs="Arial"/>
+          <w:kern w:val="0"/>
+        </w:rPr>
+      </w:pPr>
+    </w:p>
     <w:p/>
     <w:p>
       <w:r>
@@ -726,45 +1210,64 @@
     <w:p/>
     <w:p>
       <w:r>
-        <w:object w:dxaOrig="12770" w:dyaOrig="7199">
-          <v:shape id="_x0000_i1039" type="#_x0000_t75" style="width:478.95pt;height:270.45pt" o:ole="">
-            <v:imagedata r:id="rId35" o:title=""/>
+        <w:object w:dxaOrig="12804" w:dyaOrig="7188">
+          <v:shape id="_x0000_i1039" type="#_x0000_t75" style="width:480pt;height:269.25pt" o:ole="" o:bordertopcolor="this" o:borderleftcolor="this" o:borderbottomcolor="this" o:borderrightcolor="this">
+            <v:imagedata r:id="rId32" o:title=""/>
             <w10:bordertop type="single" width="4" shadow="t"/>
             <w10:borderleft type="single" width="4" shadow="t"/>
             <w10:borderbottom type="single" width="4" shadow="t"/>
             <w10:borderright type="single" width="4" shadow="t"/>
           </v:shape>
-          <o:OLEObject Type="Link" ProgID="PowerPoint.Slide.8" ShapeID="_x0000_i1039" DrawAspect="Content" r:id="rId36" UpdateMode="Always">
+          <o:OLEObject Type="Link" ProgID="PowerPoint.Slide.8" ShapeID="_x0000_i1039" DrawAspect="Content" r:id="rId33" UpdateMode="Always">
             <o:LinkType>EnhancedMetaFile</o:LinkType>
             <o:LockedField>false</o:LockedField>
+            <o:FieldCodes>\* MERGEFORMAT</o:FieldCodes>
           </o:OLEObject>
         </w:object>
       </w:r>
     </w:p>
     <w:p/>
     <w:p>
-      <w:r>
+      <w:pPr>
+        <w:rPr>
+          <w:rFonts w:hAnsi="Times New Roman" w:cs="Arial"/>
+        </w:rPr>
+      </w:pPr>
+      <w:r>
+        <w:rPr>
+          <w:rFonts w:hAnsi="Times New Roman" w:cs="Arial"/>
+        </w:rPr>
         <w:t>Try applying both recipes from both cookbooks again at one time.</w:t>
       </w:r>
     </w:p>
-    <w:p/>
-    <w:p>
-      <w:pPr>
-        <w:rPr>
-          <w:rFonts w:hAnsi="Arial"/>
-          <w:vanish/>
-        </w:rPr>
-      </w:pPr>
-      <w:r>
-        <w:rPr>
-          <w:rFonts w:hAnsi="Arial"/>
-          <w:vanish/>
-        </w:rPr>
+    <w:p>
+      <w:pPr>
+        <w:pStyle w:val="NoSpacing"/>
+      </w:pPr>
+    </w:p>
+    <w:p>
+      <w:pPr>
+        <w:pStyle w:val="NoSpacing"/>
+      </w:pPr>
+      <w:r>
         <w:t>Instructor Note: It is important to note that when specifying a run list, recipes defined within it that are separated with a comma should NOT have a space after the comma or it will create an error.</w:t>
       </w:r>
     </w:p>
-    <w:p/>
-    <w:p/>
+    <w:p>
+      <w:pPr>
+        <w:rPr>
+          <w:rFonts w:hAnsi="Times New Roman" w:cs="Arial"/>
+        </w:rPr>
+      </w:pPr>
+    </w:p>
+    <w:p>
+      <w:pPr>
+        <w:rPr>
+          <w:rFonts w:cs="Arial"/>
+          <w:kern w:val="0"/>
+        </w:rPr>
+      </w:pPr>
+    </w:p>
     <w:p/>
     <w:p>
       <w:r>
@@ -778,56 +1281,149 @@
       </w:r>
     </w:p>
     <w:p/>
-    <w:bookmarkStart w:id="0" w:name="_GoBack"/>
-    <w:bookmarkEnd w:id="0"/>
-    <w:p>
-      <w:r>
-        <w:object w:dxaOrig="12770" w:dyaOrig="7199">
-          <v:shape id="_x0000_i1040" type="#_x0000_t75" style="width:478.95pt;height:270.45pt" o:ole="">
-            <v:imagedata r:id="rId37" o:title=""/>
+    <w:p>
+      <w:r>
+        <w:object w:dxaOrig="12804" w:dyaOrig="7188">
+          <v:shape id="_x0000_i1040" type="#_x0000_t75" style="width:480pt;height:269.25pt" o:ole="" o:bordertopcolor="this" o:borderleftcolor="this" o:borderbottomcolor="this" o:borderrightcolor="this">
+            <v:imagedata r:id="rId34" o:title=""/>
             <w10:bordertop type="single" width="4" shadow="t"/>
             <w10:borderleft type="single" width="4" shadow="t"/>
             <w10:borderbottom type="single" width="4" shadow="t"/>
             <w10:borderright type="single" width="4" shadow="t"/>
           </v:shape>
-          <o:OLEObject Type="Link" ProgID="PowerPoint.Slide.8" ShapeID="_x0000_i1040" DrawAspect="Content" r:id="rId38" UpdateMode="Always">
+          <o:OLEObject Type="Link" ProgID="PowerPoint.Slide.8" ShapeID="_x0000_i1040" DrawAspect="Content" r:id="rId35" UpdateMode="Always">
             <o:LinkType>EnhancedMetaFile</o:LinkType>
             <o:LockedField>false</o:LockedField>
+            <o:FieldCodes>\* MERGEFORMAT</o:FieldCodes>
           </o:OLEObject>
         </w:object>
       </w:r>
     </w:p>
-    <w:p/>
-    <w:p>
-      <w:r>
-        <w:t>Actually, we didn't tell you everything about specifying the run list for the `chef-client` command.</w:t>
-      </w:r>
-    </w:p>
-    <w:p/>
-    <w:p>
-      <w:r>
-        <w:t>When defining a recipe in the run list you may omit the name of the recipe, and only use the cookbook name, when that recipe's name is 'default'.</w:t>
-      </w:r>
-    </w:p>
-    <w:p/>
-    <w:p>
-      <w:r>
-        <w:t>Similar to how resources have default actions and default attributes Chef uses the concept of providing sane defaults. This makes our faster when we understand the concepts.</w:t>
-      </w:r>
-    </w:p>
-    <w:p/>
-    <w:p>
-      <w:r>
-        <w:t>A cookbook doesn't have to have a default recipe but most every cookbook has one. It's called default because when you think of a cookbook it is the recipe that defines the most common configuration policy.</w:t>
-      </w:r>
-    </w:p>
-    <w:p/>
-    <w:p>
-      <w:r>
-        <w:t>When you think about the two cookbooks that we created -- the apache cookbook with the server recipe and the workstation cookbook with the setup recipe -- it seems like those recipes would be good default recipes for their respective cookbooks.</w:t>
-      </w:r>
-    </w:p>
-    <w:p/>
+    <w:p>
+      <w:pPr>
+        <w:rPr>
+          <w:rFonts w:hAnsi="Times New Roman" w:cs="Arial"/>
+        </w:rPr>
+      </w:pPr>
+      <w:r>
+        <w:rPr>
+          <w:rFonts w:hAnsi="Times New Roman" w:cs="Arial"/>
+        </w:rPr>
+        <w:t>Actually, we didn't tell you everything about specifying the run list</w:t>
+      </w:r>
+      <w:r>
+        <w:rPr>
+          <w:rFonts w:hAnsi="Times New Roman" w:cs="Arial"/>
+        </w:rPr>
+        <w:t xml:space="preserve"> for the `chef-client` command.</w:t>
+      </w:r>
+    </w:p>
+    <w:p>
+      <w:pPr>
+        <w:rPr>
+          <w:rFonts w:hAnsi="Times New Roman" w:cs="Arial"/>
+        </w:rPr>
+      </w:pPr>
+      <w:r>
+        <w:rPr>
+          <w:rFonts w:hAnsi="Times New Roman" w:cs="Arial"/>
+        </w:rPr>
+        <w:t>When defining a recipe in the run list you may omit the name of the recipe, and only use the cookbook name, when t</w:t>
+      </w:r>
+      <w:r>
+        <w:rPr>
+          <w:rFonts w:hAnsi="Times New Roman" w:cs="Arial"/>
+        </w:rPr>
+        <w:t>hat recipe's name is 'default'.</w:t>
+      </w:r>
+    </w:p>
+    <w:p>
+      <w:pPr>
+        <w:rPr>
+          <w:rFonts w:hAnsi="Times New Roman" w:cs="Arial"/>
+        </w:rPr>
+      </w:pPr>
+      <w:r>
+        <w:rPr>
+          <w:rFonts w:hAnsi="Times New Roman" w:cs="Arial"/>
+        </w:rPr>
+        <w:t xml:space="preserve">Similar to how resources have default actions and default attributes Chef </w:t>
+      </w:r>
+      <w:proofErr w:type="gramStart"/>
+      <w:r>
+        <w:rPr>
+          <w:rFonts w:hAnsi="Times New Roman" w:cs="Arial"/>
+        </w:rPr>
+        <w:t>uses</w:t>
+      </w:r>
+      <w:proofErr w:type="gramEnd"/>
+      <w:r>
+        <w:rPr>
+          <w:rFonts w:hAnsi="Times New Roman" w:cs="Arial"/>
+        </w:rPr>
+        <w:t xml:space="preserve"> the concept of providing sane defaults. This makes our faster w</w:t>
+      </w:r>
+      <w:r>
+        <w:rPr>
+          <w:rFonts w:hAnsi="Times New Roman" w:cs="Arial"/>
+        </w:rPr>
+        <w:t>hen we understand the concepts.</w:t>
+      </w:r>
+    </w:p>
+    <w:p>
+      <w:pPr>
+        <w:rPr>
+          <w:rFonts w:hAnsi="Times New Roman" w:cs="Arial"/>
+        </w:rPr>
+      </w:pPr>
+      <w:r>
+        <w:rPr>
+          <w:rFonts w:hAnsi="Times New Roman" w:cs="Arial"/>
+        </w:rPr>
+        <w:t>A cookbook doesn't have to have a default recipe but most every cookbook has one. It's called default because when you think of a cookbook it is the recipe that defines the mo</w:t>
+      </w:r>
+      <w:r>
+        <w:rPr>
+          <w:rFonts w:hAnsi="Times New Roman" w:cs="Arial"/>
+        </w:rPr>
+        <w:t>st common configuration policy.</w:t>
+      </w:r>
+    </w:p>
+    <w:p>
+      <w:pPr>
+        <w:rPr>
+          <w:rFonts w:hAnsi="Times New Roman" w:cs="Arial"/>
+        </w:rPr>
+      </w:pPr>
+      <w:r>
+        <w:rPr>
+          <w:rFonts w:hAnsi="Times New Roman" w:cs="Arial"/>
+        </w:rPr>
+        <w:t xml:space="preserve">When you think about the two cookbooks that we created -- the </w:t>
+      </w:r>
+      <w:proofErr w:type="spellStart"/>
+      <w:r>
+        <w:rPr>
+          <w:rFonts w:hAnsi="Times New Roman" w:cs="Arial"/>
+        </w:rPr>
+        <w:t>iis</w:t>
+      </w:r>
+      <w:proofErr w:type="spellEnd"/>
+      <w:r>
+        <w:rPr>
+          <w:rFonts w:hAnsi="Times New Roman" w:cs="Arial"/>
+        </w:rPr>
+        <w:t>-demo cookbook with the server recipe and the workstation cookbook with the setup recipe -- it seems like those recipes would be good default recipes for their respective cookbooks.</w:t>
+      </w:r>
+    </w:p>
+    <w:p>
+      <w:pPr>
+        <w:rPr>
+          <w:rFonts w:cs="Arial"/>
+          <w:kern w:val="0"/>
+        </w:rPr>
+      </w:pPr>
+    </w:p>
     <w:p/>
     <w:p>
       <w:r>
@@ -843,35 +1439,85 @@
     <w:p/>
     <w:p>
       <w:r>
-        <w:object w:dxaOrig="12770" w:dyaOrig="7199">
-          <v:shape id="_x0000_i1041" type="#_x0000_t75" style="width:478.95pt;height:270.45pt" o:ole="">
-            <v:imagedata r:id="rId39" o:title=""/>
+        <w:object w:dxaOrig="12804" w:dyaOrig="7188">
+          <v:shape id="_x0000_i1041" type="#_x0000_t75" style="width:480pt;height:269.25pt" o:ole="" o:bordertopcolor="this" o:borderleftcolor="this" o:borderbottomcolor="this" o:borderrightcolor="this">
+            <v:imagedata r:id="rId36" o:title=""/>
             <w10:bordertop type="single" width="4" shadow="t"/>
             <w10:borderleft type="single" width="4" shadow="t"/>
             <w10:borderbottom type="single" width="4" shadow="t"/>
             <w10:borderright type="single" width="4" shadow="t"/>
           </v:shape>
-          <o:OLEObject Type="Link" ProgID="PowerPoint.Slide.8" ShapeID="_x0000_i1041" DrawAspect="Content" r:id="rId40" UpdateMode="Always">
+          <o:OLEObject Type="Link" ProgID="PowerPoint.Slide.8" ShapeID="_x0000_i1041" DrawAspect="Content" r:id="rId37" UpdateMode="Always">
             <o:LinkType>EnhancedMetaFile</o:LinkType>
             <o:LockedField>false</o:LockedField>
+            <o:FieldCodes>\* MERGEFORMAT</o:FieldCodes>
           </o:OLEObject>
         </w:object>
       </w:r>
     </w:p>
     <w:p/>
     <w:p>
-      <w:r>
-        <w:t>A simple solution would be to rename the setup recipe to the default recipe. However, a better practice would instead leave our recipes as they are and have the default recipe include the recipes with a method called `include_recipe`</w:t>
-      </w:r>
-    </w:p>
-    <w:p/>
-    <w:p>
-      <w:r>
+      <w:pPr>
+        <w:rPr>
+          <w:rFonts w:hAnsi="Times New Roman" w:cs="Arial"/>
+        </w:rPr>
+      </w:pPr>
+      <w:r>
+        <w:rPr>
+          <w:rFonts w:hAnsi="Times New Roman" w:cs="Arial"/>
+        </w:rPr>
+        <w:t>A simple solution would be to rename the setup recipe to the default recipe. However, a better practice would instead leave our recipes as they are and have the default recipe include the recipes with a method called `</w:t>
+      </w:r>
+      <w:proofErr w:type="spellStart"/>
+      <w:r>
+        <w:rPr>
+          <w:rFonts w:hAnsi="Times New Roman" w:cs="Arial"/>
+        </w:rPr>
+        <w:t>include_recipe</w:t>
+      </w:r>
+      <w:proofErr w:type="spellEnd"/>
+      <w:r>
+        <w:rPr>
+          <w:rFonts w:hAnsi="Times New Roman" w:cs="Arial"/>
+        </w:rPr>
+        <w:t>`</w:t>
+      </w:r>
+    </w:p>
+    <w:p>
+      <w:pPr>
+        <w:rPr>
+          <w:rFonts w:hAnsi="Times New Roman" w:cs="Arial"/>
+        </w:rPr>
+      </w:pPr>
+    </w:p>
+    <w:p>
+      <w:pPr>
+        <w:rPr>
+          <w:rFonts w:hAnsi="Times New Roman" w:cs="Arial"/>
+        </w:rPr>
+      </w:pPr>
+      <w:r>
+        <w:rPr>
+          <w:rFonts w:hAnsi="Times New Roman" w:cs="Arial"/>
+        </w:rPr>
         <w:t>This allows us to maintain all the current policies within its own recipe file and that way we can more easily switch our cookbooks default behavior, which can be useful when new requirements surface.</w:t>
       </w:r>
     </w:p>
-    <w:p/>
-    <w:p/>
+    <w:p>
+      <w:pPr>
+        <w:rPr>
+          <w:rFonts w:hAnsi="Times New Roman" w:cs="Arial"/>
+        </w:rPr>
+      </w:pPr>
+    </w:p>
+    <w:p>
+      <w:pPr>
+        <w:rPr>
+          <w:rFonts w:cs="Arial"/>
+          <w:kern w:val="0"/>
+        </w:rPr>
+      </w:pPr>
+    </w:p>
     <w:p/>
     <w:p>
       <w:r>
@@ -887,29 +1533,65 @@
     <w:p/>
     <w:p>
       <w:r>
-        <w:object w:dxaOrig="12770" w:dyaOrig="7199">
-          <v:shape id="_x0000_i1042" type="#_x0000_t75" style="width:478.95pt;height:270.45pt" o:ole="">
-            <v:imagedata r:id="rId41" o:title=""/>
+        <w:object w:dxaOrig="12804" w:dyaOrig="7188">
+          <v:shape id="_x0000_i1042" type="#_x0000_t75" style="width:480pt;height:269.25pt" o:ole="" o:bordertopcolor="this" o:borderleftcolor="this" o:borderbottomcolor="this" o:borderrightcolor="this">
+            <v:imagedata r:id="rId38" o:title=""/>
             <w10:bordertop type="single" width="4" shadow="t"/>
             <w10:borderleft type="single" width="4" shadow="t"/>
             <w10:borderbottom type="single" width="4" shadow="t"/>
             <w10:borderright type="single" width="4" shadow="t"/>
           </v:shape>
-          <o:OLEObject Type="Link" ProgID="PowerPoint.Slide.8" ShapeID="_x0000_i1042" DrawAspect="Content" r:id="rId42" UpdateMode="Always">
+          <o:OLEObject Type="Link" ProgID="PowerPoint.Slide.8" ShapeID="_x0000_i1042" DrawAspect="Content" r:id="rId39" UpdateMode="Always">
             <o:LinkType>EnhancedMetaFile</o:LinkType>
             <o:LockedField>false</o:LockedField>
+            <o:FieldCodes>\* MERGEFORMAT</o:FieldCodes>
           </o:OLEObject>
         </w:object>
       </w:r>
     </w:p>
     <w:p/>
     <w:p>
-      <w:r>
-        <w:t>In this example we are including the "workstation" cookbook's "setup" recipe.</w:t>
-      </w:r>
-    </w:p>
-    <w:p/>
-    <w:p/>
+      <w:pPr>
+        <w:rPr>
+          <w:rFonts w:hAnsi="Times New Roman" w:cs="Arial"/>
+        </w:rPr>
+      </w:pPr>
+      <w:r>
+        <w:rPr>
+          <w:rFonts w:hAnsi="Times New Roman" w:cs="Arial"/>
+        </w:rPr>
+        <w:t>In this example we are including the 'workstation' cookbook's 'disable-</w:t>
+      </w:r>
+      <w:proofErr w:type="spellStart"/>
+      <w:r>
+        <w:rPr>
+          <w:rFonts w:hAnsi="Times New Roman" w:cs="Arial"/>
+        </w:rPr>
+        <w:t>uac</w:t>
+      </w:r>
+      <w:proofErr w:type="spellEnd"/>
+      <w:r>
+        <w:rPr>
+          <w:rFonts w:hAnsi="Times New Roman" w:cs="Arial"/>
+        </w:rPr>
+        <w:t>' recipe.</w:t>
+      </w:r>
+    </w:p>
+    <w:p>
+      <w:pPr>
+        <w:rPr>
+          <w:rFonts w:hAnsi="Times New Roman" w:cs="Arial"/>
+        </w:rPr>
+      </w:pPr>
+    </w:p>
+    <w:p>
+      <w:pPr>
+        <w:rPr>
+          <w:rFonts w:cs="Arial"/>
+          <w:kern w:val="0"/>
+        </w:rPr>
+      </w:pPr>
+    </w:p>
     <w:p/>
     <w:p>
       <w:r>
@@ -925,28 +1607,104 @@
     <w:p/>
     <w:p>
       <w:r>
-        <w:object w:dxaOrig="12770" w:dyaOrig="7199">
-          <v:shape id="_x0000_i1043" type="#_x0000_t75" style="width:478.95pt;height:270.45pt" o:ole="">
-            <v:imagedata r:id="rId43" o:title=""/>
+        <w:object w:dxaOrig="12804" w:dyaOrig="7188">
+          <v:shape id="_x0000_i1043" type="#_x0000_t75" style="width:480pt;height:269.25pt" o:ole="" o:bordertopcolor="this" o:borderleftcolor="this" o:borderbottomcolor="this" o:borderrightcolor="this">
+            <v:imagedata r:id="rId40" o:title=""/>
             <w10:bordertop type="single" width="4" shadow="t"/>
             <w10:borderleft type="single" width="4" shadow="t"/>
             <w10:borderbottom type="single" width="4" shadow="t"/>
             <w10:borderright type="single" width="4" shadow="t"/>
           </v:shape>
-          <o:OLEObject Type="Link" ProgID="PowerPoint.Slide.8" ShapeID="_x0000_i1043" DrawAspect="Content" r:id="rId44" UpdateMode="Always">
+          <o:OLEObject Type="Link" ProgID="PowerPoint.Slide.8" ShapeID="_x0000_i1043" DrawAspect="Content" r:id="rId41" UpdateMode="Always">
             <o:LinkType>EnhancedMetaFile</o:LinkType>
             <o:LockedField>false</o:LockedField>
+            <o:FieldCodes>\* MERGEFORMAT</o:FieldCodes>
           </o:OLEObject>
         </w:object>
       </w:r>
     </w:p>
     <w:p/>
     <w:p>
-      <w:r>
-        <w:t>In this example, we are including the "apache" cookbook's "server" recipe.</w:t>
-      </w:r>
-    </w:p>
-    <w:p/>
+      <w:pPr>
+        <w:rPr>
+          <w:rFonts w:hAnsi="Times New Roman" w:cs="Arial"/>
+        </w:rPr>
+      </w:pPr>
+      <w:r>
+        <w:rPr>
+          <w:rFonts w:hAnsi="Times New Roman" w:cs="Arial"/>
+        </w:rPr>
+        <w:t xml:space="preserve">In this example, we are including the </w:t>
+      </w:r>
+      <w:r>
+        <w:rPr>
+          <w:rFonts w:hAnsi="Times New Roman" w:cs="Arial"/>
+          <w:lang w:val="uk-UA"/>
+        </w:rPr>
+        <w:t>'</w:t>
+      </w:r>
+      <w:proofErr w:type="spellStart"/>
+      <w:r>
+        <w:rPr>
+          <w:rFonts w:hAnsi="Times New Roman" w:cs="Arial"/>
+        </w:rPr>
+        <w:t>iis</w:t>
+      </w:r>
+      <w:proofErr w:type="spellEnd"/>
+      <w:r>
+        <w:rPr>
+          <w:rFonts w:hAnsi="Times New Roman" w:cs="Arial"/>
+        </w:rPr>
+        <w:t>-demo</w:t>
+      </w:r>
+      <w:r>
+        <w:rPr>
+          <w:rFonts w:hAnsi="Times New Roman" w:cs="Arial"/>
+          <w:lang w:val="uk-UA"/>
+        </w:rPr>
+        <w:t>'</w:t>
+      </w:r>
+      <w:r>
+        <w:rPr>
+          <w:rFonts w:hAnsi="Times New Roman" w:cs="Arial"/>
+        </w:rPr>
+        <w:t xml:space="preserve"> cookbook's </w:t>
+      </w:r>
+      <w:r>
+        <w:rPr>
+          <w:rFonts w:hAnsi="Times New Roman" w:cs="Arial"/>
+          <w:lang w:val="uk-UA"/>
+        </w:rPr>
+        <w:t>'</w:t>
+      </w:r>
+      <w:r>
+        <w:rPr>
+          <w:rFonts w:hAnsi="Times New Roman" w:cs="Arial"/>
+        </w:rPr>
+        <w:t>server</w:t>
+      </w:r>
+      <w:r>
+        <w:rPr>
+          <w:rFonts w:hAnsi="Times New Roman" w:cs="Arial"/>
+          <w:lang w:val="uk-UA"/>
+        </w:rPr>
+        <w:t>'</w:t>
+      </w:r>
+      <w:r>
+        <w:rPr>
+          <w:rFonts w:hAnsi="Times New Roman" w:cs="Arial"/>
+        </w:rPr>
+        <w:t xml:space="preserve"> recipe.</w:t>
+      </w:r>
+    </w:p>
+    <w:p>
+      <w:pPr>
+        <w:rPr>
+          <w:rFonts w:cs="Arial"/>
+          <w:kern w:val="0"/>
+        </w:rPr>
+      </w:pPr>
+    </w:p>
     <w:p/>
     <w:p>
       <w:r>
@@ -962,35 +1720,127 @@
     <w:p/>
     <w:p>
       <w:r>
-        <w:object w:dxaOrig="12770" w:dyaOrig="7199">
-          <v:shape id="_x0000_i1044" type="#_x0000_t75" style="width:478.95pt;height:270.45pt" o:ole="">
-            <v:imagedata r:id="rId45" o:title=""/>
+        <w:object w:dxaOrig="12804" w:dyaOrig="7188">
+          <v:shape id="_x0000_i1044" type="#_x0000_t75" style="width:480pt;height:269.25pt" o:ole="" o:bordertopcolor="this" o:borderleftcolor="this" o:borderbottomcolor="this" o:borderrightcolor="this">
+            <v:imagedata r:id="rId42" o:title=""/>
             <w10:bordertop type="single" width="4" shadow="t"/>
             <w10:borderleft type="single" width="4" shadow="t"/>
             <w10:borderbottom type="single" width="4" shadow="t"/>
             <w10:borderright type="single" width="4" shadow="t"/>
           </v:shape>
-          <o:OLEObject Type="Link" ProgID="PowerPoint.Slide.8" ShapeID="_x0000_i1044" DrawAspect="Content" r:id="rId46" UpdateMode="Always">
+          <o:OLEObject Type="Link" ProgID="PowerPoint.Slide.8" ShapeID="_x0000_i1044" DrawAspect="Content" r:id="rId43" UpdateMode="Always">
             <o:LinkType>EnhancedMetaFile</o:LinkType>
             <o:LockedField>false</o:LockedField>
+            <o:FieldCodes>\* MERGEFORMAT</o:FieldCodes>
           </o:OLEObject>
         </w:object>
       </w:r>
     </w:p>
     <w:p/>
     <w:p>
-      <w:r>
-        <w:t>We are interested in having the default recipe for our workstation cookbook run the contents of the setup recipe.</w:t>
-      </w:r>
-    </w:p>
-    <w:p/>
-    <w:p>
-      <w:r>
-        <w:t>Within the default recipe, define the `include_recipe` method and provide one parameter, which is the name of our recipe as it appears within a run list: cookbook_name::recipe_name.</w:t>
-      </w:r>
-    </w:p>
-    <w:p/>
-    <w:p/>
+      <w:pPr>
+        <w:rPr>
+          <w:rFonts w:hAnsi="Times New Roman" w:cs="Arial"/>
+        </w:rPr>
+      </w:pPr>
+      <w:r>
+        <w:rPr>
+          <w:rFonts w:hAnsi="Times New Roman" w:cs="Arial"/>
+        </w:rPr>
+        <w:t>We are interested in having the default recipe for our workstation cookbook run the contents of the 'disable-</w:t>
+      </w:r>
+      <w:proofErr w:type="spellStart"/>
+      <w:r>
+        <w:rPr>
+          <w:rFonts w:hAnsi="Times New Roman" w:cs="Arial"/>
+        </w:rPr>
+        <w:t>uac</w:t>
+      </w:r>
+      <w:proofErr w:type="spellEnd"/>
+      <w:r>
+        <w:rPr>
+          <w:rFonts w:hAnsi="Times New Roman" w:cs="Arial"/>
+        </w:rPr>
+        <w:t>' recipe.</w:t>
+      </w:r>
+    </w:p>
+    <w:p>
+      <w:pPr>
+        <w:rPr>
+          <w:rFonts w:hAnsi="Times New Roman" w:cs="Arial"/>
+        </w:rPr>
+      </w:pPr>
+    </w:p>
+    <w:p>
+      <w:pPr>
+        <w:rPr>
+          <w:rFonts w:hAnsi="Times New Roman" w:cs="Arial"/>
+        </w:rPr>
+      </w:pPr>
+      <w:r>
+        <w:rPr>
+          <w:rFonts w:hAnsi="Times New Roman" w:cs="Arial"/>
+        </w:rPr>
+        <w:t>Within the default recipe, define the `</w:t>
+      </w:r>
+      <w:proofErr w:type="spellStart"/>
+      <w:r>
+        <w:rPr>
+          <w:rFonts w:hAnsi="Times New Roman" w:cs="Arial"/>
+        </w:rPr>
+        <w:t>include_recipe</w:t>
+      </w:r>
+      <w:proofErr w:type="spellEnd"/>
+      <w:r>
+        <w:rPr>
+          <w:rFonts w:hAnsi="Times New Roman" w:cs="Arial"/>
+        </w:rPr>
+        <w:t xml:space="preserve">` method and provide one parameter, which is the name of our recipe as it appears within a run list: </w:t>
+      </w:r>
+      <w:proofErr w:type="spellStart"/>
+      <w:r>
+        <w:rPr>
+          <w:rFonts w:hAnsi="Times New Roman" w:cs="Arial"/>
+        </w:rPr>
+        <w:t>cookbook_name</w:t>
+      </w:r>
+      <w:proofErr w:type="spellEnd"/>
+      <w:r>
+        <w:rPr>
+          <w:rFonts w:hAnsi="Times New Roman" w:cs="Arial"/>
+        </w:rPr>
+        <w:t>::</w:t>
+      </w:r>
+      <w:proofErr w:type="spellStart"/>
+      <w:r>
+        <w:rPr>
+          <w:rFonts w:hAnsi="Times New Roman" w:cs="Arial"/>
+        </w:rPr>
+        <w:t>recipe_name</w:t>
+      </w:r>
+      <w:proofErr w:type="spellEnd"/>
+      <w:r>
+        <w:rPr>
+          <w:rFonts w:hAnsi="Times New Roman" w:cs="Arial"/>
+        </w:rPr>
+        <w:t>.</w:t>
+      </w:r>
+    </w:p>
+    <w:p>
+      <w:pPr>
+        <w:rPr>
+          <w:rFonts w:hAnsi="Times New Roman" w:cs="Arial"/>
+        </w:rPr>
+      </w:pPr>
+    </w:p>
+    <w:p>
+      <w:pPr>
+        <w:rPr>
+          <w:rFonts w:cs="Arial"/>
+          <w:kern w:val="0"/>
+        </w:rPr>
+      </w:pPr>
+    </w:p>
     <w:p/>
     <w:p>
       <w:r>
@@ -1006,28 +1856,58 @@
     <w:p/>
     <w:p>
       <w:r>
-        <w:object w:dxaOrig="12770" w:dyaOrig="7199">
-          <v:shape id="_x0000_i1045" type="#_x0000_t75" style="width:478.95pt;height:270.45pt" o:ole="">
-            <v:imagedata r:id="rId47" o:title=""/>
+        <w:object w:dxaOrig="12804" w:dyaOrig="7188">
+          <v:shape id="_x0000_i1045" type="#_x0000_t75" style="width:480pt;height:269.25pt" o:ole="" o:bordertopcolor="this" o:borderleftcolor="this" o:borderbottomcolor="this" o:borderrightcolor="this">
+            <v:imagedata r:id="rId44" o:title=""/>
             <w10:bordertop type="single" width="4" shadow="t"/>
             <w10:borderleft type="single" width="4" shadow="t"/>
             <w10:borderbottom type="single" width="4" shadow="t"/>
             <w10:borderright type="single" width="4" shadow="t"/>
           </v:shape>
-          <o:OLEObject Type="Link" ProgID="PowerPoint.Slide.8" ShapeID="_x0000_i1045" DrawAspect="Content" r:id="rId48" UpdateMode="Always">
+          <o:OLEObject Type="Link" ProgID="PowerPoint.Slide.8" ShapeID="_x0000_i1045" DrawAspect="Content" r:id="rId45" UpdateMode="Always">
             <o:LinkType>EnhancedMetaFile</o:LinkType>
             <o:LockedField>false</o:LockedField>
+            <o:FieldCodes>\* MERGEFORMAT</o:FieldCodes>
           </o:OLEObject>
         </w:object>
       </w:r>
     </w:p>
     <w:p/>
     <w:p>
-      <w:r>
-        <w:t>Use 'chef-client' to locally apply the cookbook named workstation. This will load your workstation cookbook's default recipe, which in turn loads the workstation cookbook's setup recipe.</w:t>
-      </w:r>
-    </w:p>
-    <w:p/>
+      <w:pPr>
+        <w:rPr>
+          <w:rFonts w:hAnsi="Times New Roman" w:cs="Arial"/>
+        </w:rPr>
+      </w:pPr>
+      <w:r>
+        <w:rPr>
+          <w:rFonts w:hAnsi="Times New Roman" w:cs="Arial"/>
+        </w:rPr>
+        <w:t>Use 'chef-client' to locally apply the cookbook named workstation. This will load your workstation cookbook's default recipe, which in turn loads the workstation cookbook's 'disable-</w:t>
+      </w:r>
+      <w:proofErr w:type="spellStart"/>
+      <w:r>
+        <w:rPr>
+          <w:rFonts w:hAnsi="Times New Roman" w:cs="Arial"/>
+        </w:rPr>
+        <w:t>uac</w:t>
+      </w:r>
+      <w:proofErr w:type="spellEnd"/>
+      <w:r>
+        <w:rPr>
+          <w:rFonts w:hAnsi="Times New Roman" w:cs="Arial"/>
+        </w:rPr>
+        <w:t>' recipe.</w:t>
+      </w:r>
+    </w:p>
+    <w:p>
+      <w:pPr>
+        <w:rPr>
+          <w:rFonts w:cs="Arial"/>
+          <w:kern w:val="0"/>
+        </w:rPr>
+      </w:pPr>
+    </w:p>
     <w:p/>
     <w:p>
       <w:r>
@@ -1043,28 +1923,44 @@
     <w:p/>
     <w:p>
       <w:r>
-        <w:object w:dxaOrig="12770" w:dyaOrig="7199">
-          <v:shape id="_x0000_i1046" type="#_x0000_t75" style="width:478.95pt;height:270.45pt" o:ole="">
-            <v:imagedata r:id="rId49" o:title=""/>
+        <w:object w:dxaOrig="12804" w:dyaOrig="7188">
+          <v:shape id="_x0000_i1046" type="#_x0000_t75" style="width:480pt;height:269.25pt" o:ole="" o:bordertopcolor="this" o:borderleftcolor="this" o:borderbottomcolor="this" o:borderrightcolor="this">
+            <v:imagedata r:id="rId46" o:title=""/>
             <w10:bordertop type="single" width="4" shadow="t"/>
             <w10:borderleft type="single" width="4" shadow="t"/>
             <w10:borderbottom type="single" width="4" shadow="t"/>
             <w10:borderright type="single" width="4" shadow="t"/>
           </v:shape>
-          <o:OLEObject Type="Link" ProgID="PowerPoint.Slide.8" ShapeID="_x0000_i1046" DrawAspect="Content" r:id="rId50" UpdateMode="Always">
+          <o:OLEObject Type="Link" ProgID="PowerPoint.Slide.8" ShapeID="_x0000_i1046" DrawAspect="Content" r:id="rId47" UpdateMode="Always">
             <o:LinkType>EnhancedMetaFile</o:LinkType>
             <o:LockedField>false</o:LockedField>
+            <o:FieldCodes>\* MERGEFORMAT</o:FieldCodes>
           </o:OLEObject>
         </w:object>
       </w:r>
     </w:p>
     <w:p/>
     <w:p>
-      <w:r>
+      <w:pPr>
+        <w:rPr>
+          <w:rFonts w:hAnsi="Times New Roman" w:cs="Arial"/>
+        </w:rPr>
+      </w:pPr>
+      <w:r>
+        <w:rPr>
+          <w:rFonts w:hAnsi="Times New Roman" w:cs="Arial"/>
+        </w:rPr>
         <w:t>With everything working it is time to commit the latest changes.</w:t>
       </w:r>
     </w:p>
-    <w:p/>
+    <w:p>
+      <w:pPr>
+        <w:rPr>
+          <w:rFonts w:cs="Arial"/>
+          <w:kern w:val="0"/>
+        </w:rPr>
+      </w:pPr>
+    </w:p>
     <w:p/>
     <w:p>
       <w:r>
@@ -1080,45 +1976,94 @@
     <w:p/>
     <w:p>
       <w:r>
-        <w:object w:dxaOrig="12770" w:dyaOrig="7199">
-          <v:shape id="_x0000_i1047" type="#_x0000_t75" style="width:478.95pt;height:270.45pt" o:ole="">
-            <v:imagedata r:id="rId51" o:title=""/>
+        <w:object w:dxaOrig="12804" w:dyaOrig="7188">
+          <v:shape id="_x0000_i1047" type="#_x0000_t75" style="width:480pt;height:269.25pt" o:ole="" o:bordertopcolor="this" o:borderleftcolor="this" o:borderbottomcolor="this" o:borderrightcolor="this">
+            <v:imagedata r:id="rId48" o:title=""/>
             <w10:bordertop type="single" width="4" shadow="t"/>
             <w10:borderleft type="single" width="4" shadow="t"/>
             <w10:borderbottom type="single" width="4" shadow="t"/>
             <w10:borderright type="single" width="4" shadow="t"/>
           </v:shape>
-          <o:OLEObject Type="Link" ProgID="PowerPoint.Slide.8" ShapeID="_x0000_i1047" DrawAspect="Content" r:id="rId52" UpdateMode="Always">
+          <o:OLEObject Type="Link" ProgID="PowerPoint.Slide.8" ShapeID="_x0000_i1047" DrawAspect="Content" r:id="rId49" UpdateMode="Always">
             <o:LinkType>EnhancedMetaFile</o:LinkType>
             <o:LockedField>false</o:LockedField>
+            <o:FieldCodes>\* MERGEFORMAT</o:FieldCodes>
           </o:OLEObject>
         </w:object>
       </w:r>
     </w:p>
     <w:p/>
     <w:p>
-      <w:r>
-        <w:t>In this lab you will update the apache cookbook's default recipe to include the apache cookbook's recipe named server.</w:t>
-      </w:r>
-    </w:p>
-    <w:p/>
-    <w:p/>
-    <w:p>
-      <w:pPr>
-        <w:rPr>
-          <w:rFonts w:hAnsi="Arial"/>
-          <w:vanish/>
-        </w:rPr>
-      </w:pPr>
-      <w:r>
-        <w:rPr>
-          <w:rFonts w:hAnsi="Arial"/>
-          <w:vanish/>
-        </w:rPr>
+      <w:pPr>
+        <w:rPr>
+          <w:rFonts w:hAnsi="Times New Roman" w:cs="Arial"/>
+        </w:rPr>
+      </w:pPr>
+      <w:r>
+        <w:rPr>
+          <w:rFonts w:hAnsi="Times New Roman" w:cs="Arial"/>
+        </w:rPr>
+        <w:t xml:space="preserve">In this lab you will update the </w:t>
+      </w:r>
+      <w:proofErr w:type="spellStart"/>
+      <w:r>
+        <w:rPr>
+          <w:rFonts w:hAnsi="Times New Roman" w:cs="Arial"/>
+        </w:rPr>
+        <w:t>iis</w:t>
+      </w:r>
+      <w:proofErr w:type="spellEnd"/>
+      <w:r>
+        <w:rPr>
+          <w:rFonts w:hAnsi="Times New Roman" w:cs="Arial"/>
+        </w:rPr>
+        <w:t xml:space="preserve">-demo cookbook's default recipe to include the </w:t>
+      </w:r>
+      <w:proofErr w:type="spellStart"/>
+      <w:r>
+        <w:rPr>
+          <w:rFonts w:hAnsi="Times New Roman" w:cs="Arial"/>
+        </w:rPr>
+        <w:t>iis</w:t>
+      </w:r>
+      <w:proofErr w:type="spellEnd"/>
+      <w:r>
+        <w:rPr>
+          <w:rFonts w:hAnsi="Times New Roman" w:cs="Arial"/>
+        </w:rPr>
+        <w:t>-demo cookbook's recipe named server.</w:t>
+      </w:r>
+    </w:p>
+    <w:p>
+      <w:pPr>
+        <w:rPr>
+          <w:rFonts w:hAnsi="Times New Roman" w:cs="Arial"/>
+        </w:rPr>
+      </w:pPr>
+    </w:p>
+    <w:p>
+      <w:pPr>
+        <w:pStyle w:val="NoSpacing"/>
+      </w:pPr>
+      <w:bookmarkStart w:id="0" w:name="_GoBack"/>
+    </w:p>
+    <w:p>
+      <w:pPr>
+        <w:pStyle w:val="NoSpacing"/>
+      </w:pPr>
+      <w:r>
         <w:t>Instructor Note: Allow 5 minutes to complete this exercise.</w:t>
       </w:r>
     </w:p>
-    <w:p/>
+    <w:bookmarkEnd w:id="0"/>
+    <w:p>
+      <w:pPr>
+        <w:rPr>
+          <w:rFonts w:cs="Arial"/>
+          <w:kern w:val="0"/>
+        </w:rPr>
+      </w:pPr>
+    </w:p>
     <w:p/>
     <w:p>
       <w:r>
@@ -1134,35 +2079,127 @@
     <w:p/>
     <w:p>
       <w:r>
-        <w:object w:dxaOrig="12770" w:dyaOrig="7199">
-          <v:shape id="_x0000_i1048" type="#_x0000_t75" style="width:478.95pt;height:270.45pt" o:ole="">
-            <v:imagedata r:id="rId53" o:title=""/>
+        <w:object w:dxaOrig="12804" w:dyaOrig="7188">
+          <v:shape id="_x0000_i1048" type="#_x0000_t75" style="width:480pt;height:269.25pt" o:ole="" o:bordertopcolor="this" o:borderleftcolor="this" o:borderbottomcolor="this" o:borderrightcolor="this">
+            <v:imagedata r:id="rId50" o:title=""/>
             <w10:bordertop type="single" width="4" shadow="t"/>
             <w10:borderleft type="single" width="4" shadow="t"/>
             <w10:borderbottom type="single" width="4" shadow="t"/>
             <w10:borderright type="single" width="4" shadow="t"/>
           </v:shape>
-          <o:OLEObject Type="Link" ProgID="PowerPoint.Slide.8" ShapeID="_x0000_i1048" DrawAspect="Content" r:id="rId54" UpdateMode="Always">
+          <o:OLEObject Type="Link" ProgID="PowerPoint.Slide.8" ShapeID="_x0000_i1048" DrawAspect="Content" r:id="rId51" UpdateMode="Always">
             <o:LinkType>EnhancedMetaFile</o:LinkType>
             <o:LockedField>false</o:LockedField>
+            <o:FieldCodes>\* MERGEFORMAT</o:FieldCodes>
           </o:OLEObject>
         </w:object>
       </w:r>
     </w:p>
     <w:p/>
     <w:p>
-      <w:r>
-        <w:t>We are interested in having the default recipe for our apache cookbook run the contents of the server recipe.</w:t>
-      </w:r>
-      <w:r>
-        <w:t xml:space="preserve"> </w:t>
-      </w:r>
-      <w:r>
-        <w:t>Within the default recipe, define the `include_recipe` method and provide one parameter, which is the name of our recipe as it appears within a run list: cookbook_name::recipe_name.</w:t>
-      </w:r>
-    </w:p>
-    <w:p/>
-    <w:p/>
+      <w:pPr>
+        <w:rPr>
+          <w:rFonts w:hAnsi="Times New Roman" w:cs="Arial"/>
+        </w:rPr>
+      </w:pPr>
+      <w:r>
+        <w:rPr>
+          <w:rFonts w:hAnsi="Times New Roman" w:cs="Arial"/>
+        </w:rPr>
+        <w:t xml:space="preserve">We are interested in having the default recipe for our </w:t>
+      </w:r>
+      <w:proofErr w:type="spellStart"/>
+      <w:r>
+        <w:rPr>
+          <w:rFonts w:hAnsi="Times New Roman" w:cs="Arial"/>
+        </w:rPr>
+        <w:t>iis</w:t>
+      </w:r>
+      <w:proofErr w:type="spellEnd"/>
+      <w:r>
+        <w:rPr>
+          <w:rFonts w:hAnsi="Times New Roman" w:cs="Arial"/>
+        </w:rPr>
+        <w:t>-demo cookbook run the contents of the server recipe.</w:t>
+      </w:r>
+    </w:p>
+    <w:p>
+      <w:pPr>
+        <w:rPr>
+          <w:rFonts w:hAnsi="Times New Roman" w:cs="Arial"/>
+        </w:rPr>
+      </w:pPr>
+    </w:p>
+    <w:p>
+      <w:pPr>
+        <w:rPr>
+          <w:rFonts w:hAnsi="Times New Roman" w:cs="Arial"/>
+        </w:rPr>
+      </w:pPr>
+      <w:r>
+        <w:rPr>
+          <w:rFonts w:hAnsi="Times New Roman" w:cs="Arial"/>
+        </w:rPr>
+        <w:t>Within the default recipe, define the `</w:t>
+      </w:r>
+      <w:proofErr w:type="spellStart"/>
+      <w:r>
+        <w:rPr>
+          <w:rFonts w:hAnsi="Times New Roman" w:cs="Arial"/>
+        </w:rPr>
+        <w:t>include_recipe</w:t>
+      </w:r>
+      <w:proofErr w:type="spellEnd"/>
+      <w:r>
+        <w:rPr>
+          <w:rFonts w:hAnsi="Times New Roman" w:cs="Arial"/>
+        </w:rPr>
+        <w:t xml:space="preserve">` method and provide one parameter, which is the name of our recipe as it appears within a run list: </w:t>
+      </w:r>
+      <w:proofErr w:type="spellStart"/>
+      <w:r>
+        <w:rPr>
+          <w:rFonts w:hAnsi="Times New Roman" w:cs="Arial"/>
+        </w:rPr>
+        <w:t>cookbook_name</w:t>
+      </w:r>
+      <w:proofErr w:type="spellEnd"/>
+      <w:r>
+        <w:rPr>
+          <w:rFonts w:hAnsi="Times New Roman" w:cs="Arial"/>
+        </w:rPr>
+        <w:t>::</w:t>
+      </w:r>
+      <w:proofErr w:type="spellStart"/>
+      <w:r>
+        <w:rPr>
+          <w:rFonts w:hAnsi="Times New Roman" w:cs="Arial"/>
+        </w:rPr>
+        <w:t>recipe_name</w:t>
+      </w:r>
+      <w:proofErr w:type="spellEnd"/>
+      <w:r>
+        <w:rPr>
+          <w:rFonts w:hAnsi="Times New Roman" w:cs="Arial"/>
+        </w:rPr>
+        <w:t>.</w:t>
+      </w:r>
+    </w:p>
+    <w:p>
+      <w:pPr>
+        <w:rPr>
+          <w:rFonts w:hAnsi="Times New Roman" w:cs="Arial"/>
+        </w:rPr>
+      </w:pPr>
+    </w:p>
+    <w:p>
+      <w:pPr>
+        <w:rPr>
+          <w:rFonts w:cs="Arial"/>
+          <w:kern w:val="0"/>
+        </w:rPr>
+      </w:pPr>
+    </w:p>
     <w:p/>
     <w:p>
       <w:r>
@@ -1178,28 +2215,86 @@
     <w:p/>
     <w:p>
       <w:r>
-        <w:object w:dxaOrig="12770" w:dyaOrig="7199">
-          <v:shape id="_x0000_i1049" type="#_x0000_t75" style="width:478.95pt;height:270.45pt" o:ole="">
-            <v:imagedata r:id="rId55" o:title=""/>
+        <w:object w:dxaOrig="12804" w:dyaOrig="7188">
+          <v:shape id="_x0000_i1049" type="#_x0000_t75" style="width:480pt;height:269.25pt" o:ole="" o:bordertopcolor="this" o:borderleftcolor="this" o:borderbottomcolor="this" o:borderrightcolor="this">
+            <v:imagedata r:id="rId52" o:title=""/>
             <w10:bordertop type="single" width="4" shadow="t"/>
             <w10:borderleft type="single" width="4" shadow="t"/>
             <w10:borderbottom type="single" width="4" shadow="t"/>
             <w10:borderright type="single" width="4" shadow="t"/>
           </v:shape>
-          <o:OLEObject Type="Link" ProgID="PowerPoint.Slide.8" ShapeID="_x0000_i1049" DrawAspect="Content" r:id="rId56" UpdateMode="Always">
+          <o:OLEObject Type="Link" ProgID="PowerPoint.Slide.8" ShapeID="_x0000_i1049" DrawAspect="Content" r:id="rId53" UpdateMode="Always">
             <o:LinkType>EnhancedMetaFile</o:LinkType>
             <o:LockedField>false</o:LockedField>
+            <o:FieldCodes>\* MERGEFORMAT</o:FieldCodes>
           </o:OLEObject>
         </w:object>
       </w:r>
     </w:p>
     <w:p/>
     <w:p>
-      <w:r>
-        <w:t>Use 'chef-client' to locally apply the cookbook named apache. This will load your apache cookbook's default recipe, which in turn loads the apache cookbook's server recipe.</w:t>
-      </w:r>
-    </w:p>
-    <w:p/>
+      <w:pPr>
+        <w:rPr>
+          <w:rFonts w:hAnsi="Times New Roman" w:cs="Arial"/>
+        </w:rPr>
+      </w:pPr>
+      <w:r>
+        <w:rPr>
+          <w:rFonts w:hAnsi="Times New Roman" w:cs="Arial"/>
+        </w:rPr>
+        <w:t xml:space="preserve">Use 'chef-client' to locally apply the cookbook named </w:t>
+      </w:r>
+      <w:proofErr w:type="spellStart"/>
+      <w:r>
+        <w:rPr>
+          <w:rFonts w:hAnsi="Times New Roman" w:cs="Arial"/>
+        </w:rPr>
+        <w:t>iis</w:t>
+      </w:r>
+      <w:proofErr w:type="spellEnd"/>
+      <w:r>
+        <w:rPr>
+          <w:rFonts w:hAnsi="Times New Roman" w:cs="Arial"/>
+        </w:rPr>
+        <w:t xml:space="preserve">-demo. This will load your </w:t>
+      </w:r>
+      <w:proofErr w:type="spellStart"/>
+      <w:r>
+        <w:rPr>
+          <w:rFonts w:hAnsi="Times New Roman" w:cs="Arial"/>
+        </w:rPr>
+        <w:t>iis</w:t>
+      </w:r>
+      <w:proofErr w:type="spellEnd"/>
+      <w:r>
+        <w:rPr>
+          <w:rFonts w:hAnsi="Times New Roman" w:cs="Arial"/>
+        </w:rPr>
+        <w:t xml:space="preserve">-demo cookbook's default recipe, which in turn loads the </w:t>
+      </w:r>
+      <w:proofErr w:type="spellStart"/>
+      <w:r>
+        <w:rPr>
+          <w:rFonts w:hAnsi="Times New Roman" w:cs="Arial"/>
+        </w:rPr>
+        <w:t>iis</w:t>
+      </w:r>
+      <w:proofErr w:type="spellEnd"/>
+      <w:r>
+        <w:rPr>
+          <w:rFonts w:hAnsi="Times New Roman" w:cs="Arial"/>
+        </w:rPr>
+        <w:t>-demo cookbook's server recipe.</w:t>
+      </w:r>
+    </w:p>
+    <w:p>
+      <w:pPr>
+        <w:rPr>
+          <w:rFonts w:cs="Arial"/>
+          <w:kern w:val="0"/>
+        </w:rPr>
+      </w:pPr>
+    </w:p>
     <w:p/>
     <w:p>
       <w:r>
@@ -1215,28 +2310,44 @@
     <w:p/>
     <w:p>
       <w:r>
-        <w:object w:dxaOrig="12770" w:dyaOrig="7199">
-          <v:shape id="_x0000_i1050" type="#_x0000_t75" style="width:478.95pt;height:270.45pt" o:ole="">
-            <v:imagedata r:id="rId57" o:title=""/>
+        <w:object w:dxaOrig="12804" w:dyaOrig="7188">
+          <v:shape id="_x0000_i1050" type="#_x0000_t75" style="width:480pt;height:269.25pt" o:ole="" o:bordertopcolor="this" o:borderleftcolor="this" o:borderbottomcolor="this" o:borderrightcolor="this">
+            <v:imagedata r:id="rId54" o:title=""/>
             <w10:bordertop type="single" width="4" shadow="t"/>
             <w10:borderleft type="single" width="4" shadow="t"/>
             <w10:borderbottom type="single" width="4" shadow="t"/>
             <w10:borderright type="single" width="4" shadow="t"/>
           </v:shape>
-          <o:OLEObject Type="Link" ProgID="PowerPoint.Slide.8" ShapeID="_x0000_i1050" DrawAspect="Content" r:id="rId58" UpdateMode="Always">
+          <o:OLEObject Type="Link" ProgID="PowerPoint.Slide.8" ShapeID="_x0000_i1050" DrawAspect="Content" r:id="rId55" UpdateMode="Always">
             <o:LinkType>EnhancedMetaFile</o:LinkType>
             <o:LockedField>false</o:LockedField>
+            <o:FieldCodes>\* MERGEFORMAT</o:FieldCodes>
           </o:OLEObject>
         </w:object>
       </w:r>
     </w:p>
     <w:p/>
     <w:p>
-      <w:r>
+      <w:pPr>
+        <w:rPr>
+          <w:rFonts w:hAnsi="Times New Roman" w:cs="Arial"/>
+        </w:rPr>
+      </w:pPr>
+      <w:r>
+        <w:rPr>
+          <w:rFonts w:hAnsi="Times New Roman" w:cs="Arial"/>
+        </w:rPr>
         <w:t>With everything working it is time to commit the latest changes.</w:t>
       </w:r>
     </w:p>
-    <w:p/>
+    <w:p>
+      <w:pPr>
+        <w:rPr>
+          <w:rFonts w:cs="Arial"/>
+          <w:kern w:val="0"/>
+        </w:rPr>
+      </w:pPr>
+    </w:p>
     <w:p/>
     <w:p>
       <w:r>
@@ -1252,34 +2363,64 @@
     <w:p/>
     <w:p>
       <w:r>
-        <w:object w:dxaOrig="12770" w:dyaOrig="7199">
-          <v:shape id="_x0000_i1051" type="#_x0000_t75" style="width:478.95pt;height:270.45pt" o:ole="">
-            <v:imagedata r:id="rId59" o:title=""/>
+        <w:object w:dxaOrig="12804" w:dyaOrig="7188">
+          <v:shape id="_x0000_i1051" type="#_x0000_t75" style="width:480pt;height:269.25pt" o:ole="" o:bordertopcolor="this" o:borderleftcolor="this" o:borderbottomcolor="this" o:borderrightcolor="this">
+            <v:imagedata r:id="rId56" o:title=""/>
             <w10:bordertop type="single" width="4" shadow="t"/>
             <w10:borderleft type="single" width="4" shadow="t"/>
             <w10:borderbottom type="single" width="4" shadow="t"/>
             <w10:borderright type="single" width="4" shadow="t"/>
           </v:shape>
-          <o:OLEObject Type="Link" ProgID="PowerPoint.Slide.8" ShapeID="_x0000_i1051" DrawAspect="Content" r:id="rId60" UpdateMode="Always">
+          <o:OLEObject Type="Link" ProgID="PowerPoint.Slide.8" ShapeID="_x0000_i1051" DrawAspect="Content" r:id="rId57" UpdateMode="Always">
             <o:LinkType>EnhancedMetaFile</o:LinkType>
             <o:LockedField>false</o:LockedField>
+            <o:FieldCodes>\* MERGEFORMAT</o:FieldCodes>
           </o:OLEObject>
         </w:object>
       </w:r>
     </w:p>
     <w:p/>
     <w:p>
-      <w:r>
+      <w:pPr>
+        <w:rPr>
+          <w:rFonts w:hAnsi="Times New Roman" w:cs="Arial"/>
+        </w:rPr>
+      </w:pPr>
+      <w:r>
+        <w:rPr>
+          <w:rFonts w:hAnsi="Times New Roman" w:cs="Arial"/>
+        </w:rPr>
         <w:t xml:space="preserve">Answer these questions. </w:t>
       </w:r>
     </w:p>
-    <w:p/>
-    <w:p>
-      <w:r>
+    <w:p>
+      <w:pPr>
+        <w:rPr>
+          <w:rFonts w:hAnsi="Times New Roman" w:cs="Arial"/>
+        </w:rPr>
+      </w:pPr>
+    </w:p>
+    <w:p>
+      <w:pPr>
+        <w:rPr>
+          <w:rFonts w:hAnsi="Times New Roman" w:cs="Arial"/>
+        </w:rPr>
+      </w:pPr>
+      <w:r>
+        <w:rPr>
+          <w:rFonts w:hAnsi="Times New Roman" w:cs="Arial"/>
+        </w:rPr>
         <w:t>With your answers, turn to another person and alternate asking each other asking these questions and sharing your answers.</w:t>
       </w:r>
     </w:p>
-    <w:p/>
+    <w:p>
+      <w:pPr>
+        <w:rPr>
+          <w:rFonts w:cs="Arial"/>
+          <w:kern w:val="0"/>
+        </w:rPr>
+      </w:pPr>
+    </w:p>
     <w:p/>
     <w:p>
       <w:r>
@@ -1295,34 +2436,78 @@
     <w:p/>
     <w:p>
       <w:r>
-        <w:object w:dxaOrig="12770" w:dyaOrig="7199">
-          <v:shape id="_x0000_i1052" type="#_x0000_t75" style="width:478.95pt;height:270.45pt" o:ole="">
-            <v:imagedata r:id="rId61" o:title=""/>
+        <w:object w:dxaOrig="12804" w:dyaOrig="7188">
+          <v:shape id="_x0000_i1052" type="#_x0000_t75" style="width:480pt;height:269.25pt" o:ole="" o:bordertopcolor="this" o:borderleftcolor="this" o:borderbottomcolor="this" o:borderrightcolor="this">
+            <v:imagedata r:id="rId58" o:title=""/>
             <w10:bordertop type="single" width="4" shadow="t"/>
             <w10:borderleft type="single" width="4" shadow="t"/>
             <w10:borderbottom type="single" width="4" shadow="t"/>
             <w10:borderright type="single" width="4" shadow="t"/>
           </v:shape>
-          <o:OLEObject Type="Link" ProgID="PowerPoint.Slide.8" ShapeID="_x0000_i1052" DrawAspect="Content" r:id="rId62" UpdateMode="Always">
+          <o:OLEObject Type="Link" ProgID="PowerPoint.Slide.8" ShapeID="_x0000_i1052" DrawAspect="Content" r:id="rId59" UpdateMode="Always">
             <o:LinkType>EnhancedMetaFile</o:LinkType>
             <o:LockedField>false</o:LockedField>
+            <o:FieldCodes>\* MERGEFORMAT</o:FieldCodes>
           </o:OLEObject>
         </w:object>
       </w:r>
     </w:p>
     <w:p/>
     <w:p>
-      <w:r>
+      <w:pPr>
+        <w:rPr>
+          <w:rFonts w:hAnsi="Times New Roman" w:cs="Arial"/>
+        </w:rPr>
+      </w:pPr>
+      <w:r>
+        <w:rPr>
+          <w:rFonts w:hAnsi="Times New Roman" w:cs="Arial"/>
+        </w:rPr>
         <w:t>What questions can we help you answer?</w:t>
       </w:r>
     </w:p>
-    <w:p/>
-    <w:p>
-      <w:r>
-        <w:t>Generally or specifically about chef-client, local mode, run lists, and include_recipe.</w:t>
-      </w:r>
-    </w:p>
-    <w:p/>
+    <w:p>
+      <w:pPr>
+        <w:rPr>
+          <w:rFonts w:hAnsi="Times New Roman" w:cs="Arial"/>
+        </w:rPr>
+      </w:pPr>
+    </w:p>
+    <w:p>
+      <w:pPr>
+        <w:rPr>
+          <w:rFonts w:hAnsi="Times New Roman" w:cs="Arial"/>
+        </w:rPr>
+      </w:pPr>
+      <w:r>
+        <w:rPr>
+          <w:rFonts w:hAnsi="Times New Roman" w:cs="Arial"/>
+        </w:rPr>
+        <w:t xml:space="preserve">Generally or specifically about chef-client, local mode, run lists, and </w:t>
+      </w:r>
+      <w:proofErr w:type="spellStart"/>
+      <w:r>
+        <w:rPr>
+          <w:rFonts w:hAnsi="Times New Roman" w:cs="Arial"/>
+        </w:rPr>
+        <w:t>include_recipe</w:t>
+      </w:r>
+      <w:proofErr w:type="spellEnd"/>
+      <w:r>
+        <w:rPr>
+          <w:rFonts w:hAnsi="Times New Roman" w:cs="Arial"/>
+        </w:rPr>
+        <w:t>.</w:t>
+      </w:r>
+    </w:p>
+    <w:p>
+      <w:pPr>
+        <w:rPr>
+          <w:rFonts w:cs="Arial"/>
+          <w:kern w:val="0"/>
+        </w:rPr>
+      </w:pPr>
+    </w:p>
     <w:p/>
     <w:p>
       <w:r>
@@ -1338,17 +2523,18 @@
     <w:p/>
     <w:p>
       <w:r>
-        <w:object w:dxaOrig="12770" w:dyaOrig="7199">
-          <v:shape id="_x0000_i1053" type="#_x0000_t75" style="width:478.95pt;height:270.45pt" o:ole="">
-            <v:imagedata r:id="rId63" o:title=""/>
+        <w:object w:dxaOrig="12804" w:dyaOrig="7188">
+          <v:shape id="_x0000_i1053" type="#_x0000_t75" style="width:480pt;height:269.25pt" o:ole="" o:bordertopcolor="this" o:borderleftcolor="this" o:borderbottomcolor="this" o:borderrightcolor="this">
+            <v:imagedata r:id="rId60" o:title=""/>
             <w10:bordertop type="single" width="4" shadow="t"/>
             <w10:borderleft type="single" width="4" shadow="t"/>
             <w10:borderbottom type="single" width="4" shadow="t"/>
             <w10:borderright type="single" width="4" shadow="t"/>
           </v:shape>
-          <o:OLEObject Type="Link" ProgID="PowerPoint.Slide.8" ShapeID="_x0000_i1053" DrawAspect="Content" r:id="rId64" UpdateMode="Always">
+          <o:OLEObject Type="Link" ProgID="PowerPoint.Slide.8" ShapeID="_x0000_i1053" DrawAspect="Content" r:id="rId61" UpdateMode="Always">
             <o:LinkType>EnhancedMetaFile</o:LinkType>
             <o:LockedField>false</o:LockedField>
+            <o:FieldCodes>\* MERGEFORMAT</o:FieldCodes>
           </o:OLEObject>
         </w:object>
       </w:r>
@@ -1357,7 +2543,6 @@
     <w:p/>
     <w:p/>
     <w:sectPr>
-      <w:headerReference w:type="default" r:id="rId65"/>
       <w:pgSz w:w="12240" w:h="15840"/>
       <w:pgMar w:top="1440" w:right="1440" w:bottom="1440" w:left="1440" w:header="720" w:footer="720" w:gutter="0"/>
       <w:cols w:space="720"/>
@@ -1365,107 +2550,6 @@
     </w:sectPr>
   </w:body>
 </w:document>
-</file>
-
-<file path=word/endnotes.xml><?xml version="1.0" encoding="utf-8"?>
-<w:endnotes xmlns:wpc="http://schemas.microsoft.com/office/word/2010/wordprocessingCanvas" xmlns:mc="http://schemas.openxmlformats.org/markup-compatibility/2006" xmlns:o="urn:schemas-microsoft-com:office:office" xmlns:r="http://schemas.openxmlformats.org/officeDocument/2006/relationships" xmlns:m="http://schemas.openxmlformats.org/officeDocument/2006/math" xmlns:v="urn:schemas-microsoft-com:vml" xmlns:wp14="http://schemas.microsoft.com/office/word/2010/wordprocessingDrawing" xmlns:wp="http://schemas.openxmlformats.org/drawingml/2006/wordprocessingDrawing" xmlns:w10="urn:schemas-microsoft-com:office:word" xmlns:w="http://schemas.openxmlformats.org/wordprocessingml/2006/main" xmlns:w14="http://schemas.microsoft.com/office/word/2010/wordml" xmlns:w15="http://schemas.microsoft.com/office/word/2012/wordml" xmlns:wpg="http://schemas.microsoft.com/office/word/2010/wordprocessingGroup" xmlns:wpi="http://schemas.microsoft.com/office/word/2010/wordprocessingInk" xmlns:wne="http://schemas.microsoft.com/office/word/2006/wordml" xmlns:wps="http://schemas.microsoft.com/office/word/2010/wordprocessingShape" mc:Ignorable="w14 w15 wp14">
-  <w:endnote w:type="separator" w:id="-1">
-    <w:p>
-      <w:r>
-        <w:separator/>
-      </w:r>
-    </w:p>
-  </w:endnote>
-  <w:endnote w:type="continuationSeparator" w:id="0">
-    <w:p>
-      <w:r>
-        <w:continuationSeparator/>
-      </w:r>
-    </w:p>
-  </w:endnote>
-</w:endnotes>
-</file>
-
-<file path=word/footnotes.xml><?xml version="1.0" encoding="utf-8"?>
-<w:footnotes xmlns:wpc="http://schemas.microsoft.com/office/word/2010/wordprocessingCanvas" xmlns:mc="http://schemas.openxmlformats.org/markup-compatibility/2006" xmlns:o="urn:schemas-microsoft-com:office:office" xmlns:r="http://schemas.openxmlformats.org/officeDocument/2006/relationships" xmlns:m="http://schemas.openxmlformats.org/officeDocument/2006/math" xmlns:v="urn:schemas-microsoft-com:vml" xmlns:wp14="http://schemas.microsoft.com/office/word/2010/wordprocessingDrawing" xmlns:wp="http://schemas.openxmlformats.org/drawingml/2006/wordprocessingDrawing" xmlns:w10="urn:schemas-microsoft-com:office:word" xmlns:w="http://schemas.openxmlformats.org/wordprocessingml/2006/main" xmlns:w14="http://schemas.microsoft.com/office/word/2010/wordml" xmlns:w15="http://schemas.microsoft.com/office/word/2012/wordml" xmlns:wpg="http://schemas.microsoft.com/office/word/2010/wordprocessingGroup" xmlns:wpi="http://schemas.microsoft.com/office/word/2010/wordprocessingInk" xmlns:wne="http://schemas.microsoft.com/office/word/2006/wordml" xmlns:wps="http://schemas.microsoft.com/office/word/2010/wordprocessingShape" mc:Ignorable="w14 w15 wp14">
-  <w:footnote w:type="separator" w:id="-1">
-    <w:p>
-      <w:r>
-        <w:separator/>
-      </w:r>
-    </w:p>
-  </w:footnote>
-  <w:footnote w:type="continuationSeparator" w:id="0">
-    <w:p>
-      <w:r>
-        <w:continuationSeparator/>
-      </w:r>
-    </w:p>
-  </w:footnote>
-</w:footnotes>
-</file>
-
-<file path=word/header1.xml><?xml version="1.0" encoding="utf-8"?>
-<w:hdr xmlns:wpc="http://schemas.microsoft.com/office/word/2010/wordprocessingCanvas" xmlns:mc="http://schemas.openxmlformats.org/markup-compatibility/2006" xmlns:o="urn:schemas-microsoft-com:office:office" xmlns:r="http://schemas.openxmlformats.org/officeDocument/2006/relationships" xmlns:m="http://schemas.openxmlformats.org/officeDocument/2006/math" xmlns:v="urn:schemas-microsoft-com:vml" xmlns:wp14="http://schemas.microsoft.com/office/word/2010/wordprocessingDrawing" xmlns:wp="http://schemas.openxmlformats.org/drawingml/2006/wordprocessingDrawing" xmlns:w10="urn:schemas-microsoft-com:office:word" xmlns:w="http://schemas.openxmlformats.org/wordprocessingml/2006/main" xmlns:w14="http://schemas.microsoft.com/office/word/2010/wordml" xmlns:w15="http://schemas.microsoft.com/office/word/2012/wordml" xmlns:wpg="http://schemas.microsoft.com/office/word/2010/wordprocessingGroup" xmlns:wpi="http://schemas.microsoft.com/office/word/2010/wordprocessingInk" xmlns:wne="http://schemas.microsoft.com/office/word/2006/wordml" xmlns:wps="http://schemas.microsoft.com/office/word/2010/wordprocessingShape" mc:Ignorable="w14 w15 wp14">
-  <w:p>
-    <w:pPr>
-      <w:pStyle w:val="Header"/>
-      <w:rPr>
-        <w:rFonts w:asciiTheme="minorHAnsi" w:cstheme="minorBidi"/>
-        <w:kern w:val="0"/>
-        <w:sz w:val="22"/>
-        <w:szCs w:val="22"/>
-      </w:rPr>
-    </w:pPr>
-    <w:r>
-      <w:t>Chef Software Inc.</w:t>
-    </w:r>
-    <w:r>
-      <w:tab/>
-    </w:r>
-    <w:r>
-      <w:tab/>
-      <w:t>Chef Essentials</w:t>
-    </w:r>
-  </w:p>
-  <w:p>
-    <w:pPr>
-      <w:pStyle w:val="Header"/>
-    </w:pPr>
-  </w:p>
-</w:hdr>
-</file>
-
-<file path=word/numbering.xml><?xml version="1.0" encoding="utf-8"?>
-<w:numbering xmlns:wpc="http://schemas.microsoft.com/office/word/2010/wordprocessingCanvas" xmlns:mc="http://schemas.openxmlformats.org/markup-compatibility/2006" xmlns:o="urn:schemas-microsoft-com:office:office" xmlns:r="http://schemas.openxmlformats.org/officeDocument/2006/relationships" xmlns:m="http://schemas.openxmlformats.org/officeDocument/2006/math" xmlns:v="urn:schemas-microsoft-com:vml" xmlns:wp14="http://schemas.microsoft.com/office/word/2010/wordprocessingDrawing" xmlns:wp="http://schemas.openxmlformats.org/drawingml/2006/wordprocessingDrawing" xmlns:w10="urn:schemas-microsoft-com:office:word" xmlns:w="http://schemas.openxmlformats.org/wordprocessingml/2006/main" xmlns:w14="http://schemas.microsoft.com/office/word/2010/wordml" xmlns:w15="http://schemas.microsoft.com/office/word/2012/wordml" xmlns:wpg="http://schemas.microsoft.com/office/word/2010/wordprocessingGroup" xmlns:wpi="http://schemas.microsoft.com/office/word/2010/wordprocessingInk" xmlns:wne="http://schemas.microsoft.com/office/word/2006/wordml" xmlns:wps="http://schemas.microsoft.com/office/word/2010/wordprocessingShape" mc:Ignorable="w14 w15 wp14">
-  <w:abstractNum w:abstractNumId="0" w15:restartNumberingAfterBreak="0">
-    <w:nsid w:val="FFFFFFFE"/>
-    <w:multiLevelType w:val="singleLevel"/>
-    <w:tmpl w:val="88A4A70C"/>
-    <w:lvl w:ilvl="0">
-      <w:numFmt w:val="bullet"/>
-      <w:pStyle w:val="ListParagraph"/>
-      <w:lvlText w:val="*"/>
-      <w:lvlJc w:val="left"/>
-    </w:lvl>
-  </w:abstractNum>
-  <w:num w:numId="1">
-    <w:abstractNumId w:val="0"/>
-    <w:lvlOverride w:ilvl="0">
-      <w:lvl w:ilvl="0">
-        <w:numFmt w:val="bullet"/>
-        <w:pStyle w:val="ListParagraph"/>
-        <w:lvlText w:val="•"/>
-        <w:legacy w:legacy="1" w:legacySpace="0" w:legacyIndent="0"/>
-        <w:lvlJc w:val="left"/>
-        <w:rPr>
-          <w:rFonts w:ascii="Arial" w:hAnsi="Arial" w:cs="Arial" w:hint="default"/>
-          <w:sz w:val="24"/>
-        </w:rPr>
-      </w:lvl>
-    </w:lvlOverride>
-  </w:num>
-</w:numbering>
 </file>
 
 <file path=word/styles.xml><?xml version="1.0" encoding="utf-8"?>
@@ -1861,41 +2945,32 @@
   <w:style w:type="paragraph" w:default="1" w:styleId="Normal">
     <w:name w:val="Normal"/>
     <w:qFormat/>
-    <w:rsid w:val="00FA06BF"/>
+    <w:rsid w:val="00E966D4"/>
     <w:pPr>
-      <w:autoSpaceDE w:val="0"/>
-      <w:autoSpaceDN w:val="0"/>
-      <w:adjustRightInd w:val="0"/>
-      <w:spacing w:after="0" w:line="240" w:lineRule="auto"/>
+      <w:spacing w:line="240" w:lineRule="auto"/>
       <w:jc w:val="both"/>
     </w:pPr>
     <w:rPr>
-      <w:rFonts w:ascii="Arial" w:hAnsi="Times New Roman" w:cs="Arial"/>
+      <w:rFonts w:ascii="Arial" w:hAnsi="Arial"/>
       <w:kern w:val="24"/>
       <w:sz w:val="24"/>
       <w:szCs w:val="24"/>
     </w:rPr>
   </w:style>
-  <w:style w:type="paragraph" w:styleId="Heading2">
-    <w:name w:val="heading 2"/>
+  <w:style w:type="paragraph" w:styleId="Heading1">
+    <w:name w:val="heading 1"/>
     <w:basedOn w:val="Normal"/>
     <w:next w:val="Normal"/>
-    <w:link w:val="Heading2Char"/>
+    <w:link w:val="Heading1Char"/>
     <w:uiPriority w:val="9"/>
-    <w:unhideWhenUsed/>
     <w:qFormat/>
-    <w:rsid w:val="005445C1"/>
+    <w:rsid w:val="00E966D4"/>
     <w:pPr>
-      <w:keepNext/>
-      <w:keepLines/>
-      <w:spacing w:before="40"/>
-      <w:outlineLvl w:val="1"/>
+      <w:outlineLvl w:val="0"/>
     </w:pPr>
     <w:rPr>
-      <w:rFonts w:eastAsiaTheme="majorEastAsia" w:cstheme="majorBidi"/>
       <w:b/>
       <w:sz w:val="36"/>
-      <w:szCs w:val="26"/>
     </w:rPr>
   </w:style>
   <w:style w:type="character" w:default="1" w:styleId="DefaultParagraphFont">
@@ -1925,123 +3000,28 @@
     <w:semiHidden/>
     <w:unhideWhenUsed/>
   </w:style>
-  <w:style w:type="paragraph" w:customStyle="1" w:styleId="InstructorNote">
-    <w:name w:val="Instructor Note"/>
+  <w:style w:type="paragraph" w:styleId="NoSpacing">
+    <w:name w:val="No Spacing"/>
+    <w:aliases w:val="Hidden"/>
     <w:basedOn w:val="Normal"/>
-    <w:link w:val="InstructorNoteChar"/>
+    <w:uiPriority w:val="1"/>
     <w:qFormat/>
-    <w:rsid w:val="005445C1"/>
-    <w:pPr>
-      <w:framePr w:wrap="around" w:vAnchor="text" w:hAnchor="text" w:y="1" w:anchorLock="1"/>
-    </w:pPr>
-  </w:style>
-  <w:style w:type="character" w:customStyle="1" w:styleId="InstructorNoteChar">
-    <w:name w:val="Instructor Note Char"/>
-    <w:basedOn w:val="DefaultParagraphFont"/>
-    <w:link w:val="InstructorNote"/>
-    <w:rsid w:val="005445C1"/>
-  </w:style>
-  <w:style w:type="paragraph" w:customStyle="1" w:styleId="Body">
-    <w:name w:val="Body"/>
-    <w:basedOn w:val="Normal"/>
-    <w:link w:val="BodyChar"/>
-    <w:qFormat/>
-    <w:rsid w:val="008E6878"/>
-    <w:pPr>
-      <w:ind w:left="288"/>
-    </w:pPr>
-  </w:style>
-  <w:style w:type="character" w:customStyle="1" w:styleId="BodyChar">
-    <w:name w:val="Body Char"/>
-    <w:basedOn w:val="DefaultParagraphFont"/>
-    <w:link w:val="Body"/>
-    <w:rsid w:val="008E6878"/>
+    <w:rsid w:val="00E966D4"/>
     <w:rPr>
-      <w:rFonts w:ascii="Arial" w:hAnsi="Times New Roman" w:cs="Arial"/>
-      <w:bCs/>
-      <w:kern w:val="24"/>
-      <w:sz w:val="24"/>
-      <w:szCs w:val="24"/>
+      <w:vanish/>
     </w:rPr>
   </w:style>
-  <w:style w:type="character" w:customStyle="1" w:styleId="Heading2Char">
-    <w:name w:val="Heading 2 Char"/>
+  <w:style w:type="character" w:customStyle="1" w:styleId="Heading1Char">
+    <w:name w:val="Heading 1 Char"/>
     <w:basedOn w:val="DefaultParagraphFont"/>
-    <w:link w:val="Heading2"/>
+    <w:link w:val="Heading1"/>
     <w:uiPriority w:val="9"/>
-    <w:rsid w:val="005445C1"/>
+    <w:rsid w:val="00E966D4"/>
     <w:rPr>
-      <w:rFonts w:ascii="Arial" w:eastAsiaTheme="majorEastAsia" w:hAnsi="Arial" w:cstheme="majorBidi"/>
+      <w:rFonts w:ascii="Arial" w:hAnsi="Arial"/>
       <w:b/>
+      <w:kern w:val="24"/>
       <w:sz w:val="36"/>
-      <w:szCs w:val="26"/>
-    </w:rPr>
-  </w:style>
-  <w:style w:type="paragraph" w:styleId="ListParagraph">
-    <w:name w:val="List Paragraph"/>
-    <w:basedOn w:val="Normal"/>
-    <w:uiPriority w:val="34"/>
-    <w:qFormat/>
-    <w:rsid w:val="00A62B1F"/>
-    <w:pPr>
-      <w:numPr>
-        <w:numId w:val="1"/>
-      </w:numPr>
-      <w:ind w:left="540" w:hanging="360"/>
-      <w:contextualSpacing/>
-    </w:pPr>
-  </w:style>
-  <w:style w:type="paragraph" w:styleId="Header">
-    <w:name w:val="header"/>
-    <w:basedOn w:val="Normal"/>
-    <w:link w:val="HeaderChar"/>
-    <w:uiPriority w:val="99"/>
-    <w:unhideWhenUsed/>
-    <w:rsid w:val="00DD6E30"/>
-    <w:pPr>
-      <w:tabs>
-        <w:tab w:val="center" w:pos="4680"/>
-        <w:tab w:val="right" w:pos="9360"/>
-      </w:tabs>
-    </w:pPr>
-  </w:style>
-  <w:style w:type="character" w:customStyle="1" w:styleId="HeaderChar">
-    <w:name w:val="Header Char"/>
-    <w:basedOn w:val="DefaultParagraphFont"/>
-    <w:link w:val="Header"/>
-    <w:uiPriority w:val="99"/>
-    <w:rsid w:val="00DD6E30"/>
-    <w:rPr>
-      <w:rFonts w:ascii="Arial" w:hAnsi="Times New Roman" w:cs="Arial"/>
-      <w:kern w:val="24"/>
-      <w:sz w:val="24"/>
-      <w:szCs w:val="24"/>
-    </w:rPr>
-  </w:style>
-  <w:style w:type="paragraph" w:styleId="Footer">
-    <w:name w:val="footer"/>
-    <w:basedOn w:val="Normal"/>
-    <w:link w:val="FooterChar"/>
-    <w:uiPriority w:val="99"/>
-    <w:unhideWhenUsed/>
-    <w:rsid w:val="00DD6E30"/>
-    <w:pPr>
-      <w:tabs>
-        <w:tab w:val="center" w:pos="4680"/>
-        <w:tab w:val="right" w:pos="9360"/>
-      </w:tabs>
-    </w:pPr>
-  </w:style>
-  <w:style w:type="character" w:customStyle="1" w:styleId="FooterChar">
-    <w:name w:val="Footer Char"/>
-    <w:basedOn w:val="DefaultParagraphFont"/>
-    <w:link w:val="Footer"/>
-    <w:uiPriority w:val="99"/>
-    <w:rsid w:val="00DD6E30"/>
-    <w:rPr>
-      <w:rFonts w:ascii="Arial" w:hAnsi="Times New Roman" w:cs="Arial"/>
-      <w:kern w:val="24"/>
-      <w:sz w:val="24"/>
       <w:szCs w:val="24"/>
     </w:rPr>
   </w:style>

</xml_diff>